<commit_message>
MAJ des modeles + figures
</commit_message>
<xml_diff>
--- a/Modeles/Word/Modele_Cours.docx
+++ b/Modeles/Word/Modele_Cours.docx
@@ -202,26 +202,6 @@
                                 <w:rFonts w:ascii="Tw Cen MT" w:hAnsi="Tw Cen MT"/>
                                 <w:b/>
                                 <w:smallCaps/>
-                                <w:sz w:val="40"/>
-                              </w:rPr>
-                            </w:pPr>
-                            <w:r>
-                              <w:rPr>
-                                <w:rFonts w:ascii="Tw Cen MT" w:hAnsi="Tw Cen MT"/>
-                                <w:b/>
-                                <w:smallCaps/>
-                                <w:sz w:val="32"/>
-                              </w:rPr>
-                              <w:t>Étude Cinématique Des Systèmes de Solides De La Chaîne D’Énergie</w:t>
-                            </w:r>
-                          </w:p>
-                          <w:p>
-                            <w:pPr>
-                              <w:spacing w:after="0" w:line="360" w:lineRule="auto"/>
-                              <w:rPr>
-                                <w:rFonts w:ascii="Tw Cen MT" w:hAnsi="Tw Cen MT"/>
-                                <w:b/>
-                                <w:smallCaps/>
                                 <w:sz w:val="32"/>
                               </w:rPr>
                             </w:pPr>
@@ -232,7 +212,7 @@
                                 <w:smallCaps/>
                                 <w:sz w:val="32"/>
                               </w:rPr>
-                              <w:t>Analyser, Modéliser, Résoudre</w:t>
+                              <w:t>Titre du chapitre 1</w:t>
                             </w:r>
                           </w:p>
                         </w:txbxContent>
@@ -261,49 +241,9 @@
                 <v:stroke joinstyle="miter"/>
                 <v:path gradientshapeok="t" o:connecttype="rect"/>
               </v:shapetype>
-              <v:shape id="Zone de texte 22" o:spid="_x0000_s1026" type="#_x0000_t202" style="position:absolute;left:0;text-align:left;margin-left:51.5pt;margin-top:226.05pt;width:436.4pt;height:71.95pt;z-index:251689984;visibility:visible;mso-wrap-style:square;mso-width-percent:0;mso-height-percent:0;mso-wrap-distance-left:9pt;mso-wrap-distance-top:0;mso-wrap-distance-right:9pt;mso-wrap-distance-bottom:0;mso-position-horizontal:absolute;mso-position-horizontal-relative:text;mso-position-vertical:absolute;mso-position-vertical-relative:text;mso-width-percent:0;mso-height-percent:0;mso-width-relative:margin;mso-height-relative:margin;v-text-anchor:middle" o:gfxdata="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" filled="f" stroked="f" strokeweight=".5pt">
+              <v:shape id="Zone de texte 22" o:spid="_x0000_s1027" type="#_x0000_t202" style="position:absolute;left:0;text-align:left;margin-left:51.5pt;margin-top:226.05pt;width:436.4pt;height:71.95pt;z-index:251689984;visibility:visible;mso-wrap-style:square;mso-width-percent:0;mso-height-percent:0;mso-wrap-distance-left:9pt;mso-wrap-distance-top:0;mso-wrap-distance-right:9pt;mso-wrap-distance-bottom:0;mso-position-horizontal:absolute;mso-position-horizontal-relative:text;mso-position-vertical:absolute;mso-position-vertical-relative:text;mso-width-percent:0;mso-height-percent:0;mso-width-relative:margin;mso-height-relative:margin;v-text-anchor:middle" o:gfxdata="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" filled="f" stroked="f" strokeweight=".5pt">
                 <v:textbox inset="0,0,0,0">
                   <w:txbxContent>
-                    <w:p>
-                      <w:pPr>
-                        <w:spacing w:after="0" w:line="360" w:lineRule="auto"/>
-                        <w:rPr>
-                          <w:rFonts w:ascii="Tw Cen MT" w:hAnsi="Tw Cen MT"/>
-                          <w:b/>
-                          <w:smallCaps/>
-                          <w:sz w:val="40"/>
-                        </w:rPr>
-                      </w:pPr>
-                      <w:r>
-                        <w:rPr>
-                          <w:rFonts w:ascii="Tw Cen MT" w:hAnsi="Tw Cen MT"/>
-                          <w:b/>
-                          <w:smallCaps/>
-                          <w:sz w:val="32"/>
-                        </w:rPr>
-                        <w:t>Étude Cinéma</w:t>
-                      </w:r>
-                      <w:bookmarkStart w:id="1" w:name="_GoBack"/>
-                      <w:r>
-                        <w:rPr>
-                          <w:rFonts w:ascii="Tw Cen MT" w:hAnsi="Tw Cen MT"/>
-                          <w:b/>
-                          <w:smallCaps/>
-                          <w:sz w:val="32"/>
-                        </w:rPr>
-                        <w:t>t</w:t>
-                      </w:r>
-                      <w:bookmarkEnd w:id="1"/>
-                      <w:r>
-                        <w:rPr>
-                          <w:rFonts w:ascii="Tw Cen MT" w:hAnsi="Tw Cen MT"/>
-                          <w:b/>
-                          <w:smallCaps/>
-                          <w:sz w:val="32"/>
-                        </w:rPr>
-                        <w:t>ique Des Systèmes de Solides De La Chaîne D’Énergie</w:t>
-                      </w:r>
-                    </w:p>
                     <w:p>
                       <w:pPr>
                         <w:spacing w:after="0" w:line="360" w:lineRule="auto"/>
@@ -321,7 +261,7 @@
                           <w:smallCaps/>
                           <w:sz w:val="32"/>
                         </w:rPr>
-                        <w:t>Analyser, Modéliser, Résoudre</w:t>
+                        <w:t>Titre du chapitre 1</w:t>
                       </w:r>
                     </w:p>
                   </w:txbxContent>
@@ -1249,6 +1189,77 @@
         </mc:AlternateContent>
       </w:r>
     </w:p>
+    <w:tbl>
+      <w:tblPr>
+        <w:tblStyle w:val="Grilledutableau"/>
+        <w:tblpPr w:leftFromText="141" w:rightFromText="141" w:vertAnchor="text" w:horzAnchor="margin" w:tblpY="259"/>
+        <w:tblW w:w="0" w:type="auto"/>
+        <w:tblBorders>
+          <w:top w:val="none" w:sz="0" w:space="0" w:color="auto"/>
+          <w:left w:val="single" w:sz="18" w:space="0" w:color="215868" w:themeColor="accent5" w:themeShade="80"/>
+          <w:bottom w:val="none" w:sz="0" w:space="0" w:color="auto"/>
+          <w:right w:val="none" w:sz="0" w:space="0" w:color="auto"/>
+          <w:insideH w:val="none" w:sz="0" w:space="0" w:color="auto"/>
+          <w:insideV w:val="none" w:sz="0" w:space="0" w:color="auto"/>
+        </w:tblBorders>
+        <w:tblLook w:val="04A0" w:firstRow="1" w:lastRow="0" w:firstColumn="1" w:lastColumn="0" w:noHBand="0" w:noVBand="1"/>
+      </w:tblPr>
+      <w:tblGrid>
+        <w:gridCol w:w="9212"/>
+      </w:tblGrid>
+      <w:tr>
+        <w:tc>
+          <w:tcPr>
+            <w:tcW w:w="9212" w:type="dxa"/>
+          </w:tcPr>
+          <w:p>
+            <w:pPr>
+              <w:rPr>
+                <w:rFonts w:ascii="Tw Cen MT" w:hAnsi="Tw Cen MT"/>
+                <w:b/>
+                <w:color w:val="215868" w:themeColor="accent5" w:themeShade="80"/>
+                <w:sz w:val="22"/>
+              </w:rPr>
+            </w:pPr>
+            <w:r>
+              <w:rPr>
+                <w:rFonts w:ascii="Tw Cen MT" w:hAnsi="Tw Cen MT"/>
+                <w:b/>
+                <w:color w:val="215868" w:themeColor="accent5" w:themeShade="80"/>
+                <w:sz w:val="22"/>
+              </w:rPr>
+              <w:t>Compétences Visées :</w:t>
+            </w:r>
+          </w:p>
+          <w:p>
+            <w:pPr>
+              <w:pStyle w:val="Paragraphedeliste"/>
+              <w:numPr>
+                <w:ilvl w:val="0"/>
+                <w:numId w:val="5"/>
+              </w:numPr>
+            </w:pPr>
+            <w:r>
+              <w:t>Compétence 1</w:t>
+            </w:r>
+            <w:bookmarkStart w:id="0" w:name="_GoBack"/>
+            <w:bookmarkEnd w:id="0"/>
+          </w:p>
+          <w:p>
+            <w:pPr>
+              <w:pStyle w:val="Paragraphedeliste"/>
+              <w:numPr>
+                <w:ilvl w:val="0"/>
+                <w:numId w:val="5"/>
+              </w:numPr>
+            </w:pPr>
+            <w:r>
+              <w:t>Compétence 2</w:t>
+            </w:r>
+          </w:p>
+        </w:tc>
+      </w:tr>
+    </w:tbl>
     <w:p/>
     <w:p/>
     <w:p>
@@ -1256,6 +1267,7 @@
         <w:sectPr>
           <w:headerReference w:type="default" r:id="rId12"/>
           <w:footerReference w:type="default" r:id="rId13"/>
+          <w:footerReference w:type="first" r:id="rId14"/>
           <w:pgSz w:w="11906" w:h="16838"/>
           <w:pgMar w:top="0" w:right="1417" w:bottom="993" w:left="1417" w:header="708" w:footer="267" w:gutter="0"/>
           <w:cols w:space="708"/>
@@ -1720,170 +1732,216 @@
       <w:proofErr w:type="spellStart"/>
       <w:r>
         <w:rPr>
-          <w:lang w:eastAsia="fr-FR"/>
+          <w:lang w:val="en-US" w:eastAsia="fr-FR"/>
         </w:rPr>
         <w:t>Proin</w:t>
       </w:r>
       <w:proofErr w:type="spellEnd"/>
       <w:r>
         <w:rPr>
-          <w:lang w:eastAsia="fr-FR"/>
-        </w:rPr>
-        <w:t xml:space="preserve"> nec </w:t>
-      </w:r>
-      <w:proofErr w:type="spellStart"/>
-      <w:r>
-        <w:rPr>
-          <w:lang w:eastAsia="fr-FR"/>
+          <w:lang w:val="en-US" w:eastAsia="fr-FR"/>
+        </w:rPr>
+        <w:t xml:space="preserve"> </w:t>
+      </w:r>
+      <w:proofErr w:type="spellStart"/>
+      <w:proofErr w:type="gramStart"/>
+      <w:r>
+        <w:rPr>
+          <w:lang w:val="en-US" w:eastAsia="fr-FR"/>
+        </w:rPr>
+        <w:t>nec</w:t>
+      </w:r>
+      <w:proofErr w:type="spellEnd"/>
+      <w:proofErr w:type="gramEnd"/>
+      <w:r>
+        <w:rPr>
+          <w:lang w:val="en-US" w:eastAsia="fr-FR"/>
+        </w:rPr>
+        <w:t xml:space="preserve"> </w:t>
+      </w:r>
+      <w:proofErr w:type="spellStart"/>
+      <w:r>
+        <w:rPr>
+          <w:lang w:val="en-US" w:eastAsia="fr-FR"/>
         </w:rPr>
         <w:t>risus</w:t>
       </w:r>
       <w:proofErr w:type="spellEnd"/>
       <w:r>
         <w:rPr>
-          <w:lang w:eastAsia="fr-FR"/>
-        </w:rPr>
-        <w:t xml:space="preserve"> erat. </w:t>
-      </w:r>
-      <w:proofErr w:type="spellStart"/>
-      <w:r>
-        <w:rPr>
-          <w:lang w:eastAsia="fr-FR"/>
+          <w:lang w:val="en-US" w:eastAsia="fr-FR"/>
+        </w:rPr>
+        <w:t xml:space="preserve"> </w:t>
+      </w:r>
+      <w:proofErr w:type="spellStart"/>
+      <w:r>
+        <w:rPr>
+          <w:lang w:val="en-US" w:eastAsia="fr-FR"/>
+        </w:rPr>
+        <w:t>erat</w:t>
+      </w:r>
+      <w:proofErr w:type="spellEnd"/>
+      <w:r>
+        <w:rPr>
+          <w:lang w:val="en-US" w:eastAsia="fr-FR"/>
+        </w:rPr>
+        <w:t xml:space="preserve">. </w:t>
+      </w:r>
+      <w:proofErr w:type="spellStart"/>
+      <w:proofErr w:type="gramStart"/>
+      <w:r>
+        <w:rPr>
+          <w:lang w:val="en-US" w:eastAsia="fr-FR"/>
         </w:rPr>
         <w:t>Proin</w:t>
       </w:r>
       <w:proofErr w:type="spellEnd"/>
       <w:r>
         <w:rPr>
-          <w:lang w:eastAsia="fr-FR"/>
-        </w:rPr>
-        <w:t xml:space="preserve"> </w:t>
-      </w:r>
-      <w:proofErr w:type="spellStart"/>
-      <w:r>
-        <w:rPr>
-          <w:lang w:eastAsia="fr-FR"/>
+          <w:lang w:val="en-US" w:eastAsia="fr-FR"/>
+        </w:rPr>
+        <w:t xml:space="preserve"> </w:t>
+      </w:r>
+      <w:proofErr w:type="spellStart"/>
+      <w:r>
+        <w:rPr>
+          <w:lang w:val="en-US" w:eastAsia="fr-FR"/>
         </w:rPr>
         <w:t>ultricies</w:t>
       </w:r>
       <w:proofErr w:type="spellEnd"/>
       <w:r>
         <w:rPr>
-          <w:lang w:eastAsia="fr-FR"/>
-        </w:rPr>
-        <w:t xml:space="preserve"> </w:t>
-      </w:r>
-      <w:proofErr w:type="spellStart"/>
-      <w:r>
-        <w:rPr>
-          <w:lang w:eastAsia="fr-FR"/>
+          <w:lang w:val="en-US" w:eastAsia="fr-FR"/>
+        </w:rPr>
+        <w:t xml:space="preserve"> </w:t>
+      </w:r>
+      <w:proofErr w:type="spellStart"/>
+      <w:r>
+        <w:rPr>
+          <w:lang w:val="en-US" w:eastAsia="fr-FR"/>
         </w:rPr>
         <w:t>fermentum</w:t>
       </w:r>
       <w:proofErr w:type="spellEnd"/>
       <w:r>
         <w:rPr>
-          <w:lang w:eastAsia="fr-FR"/>
+          <w:lang w:val="en-US" w:eastAsia="fr-FR"/>
         </w:rPr>
         <w:t xml:space="preserve"> ex a </w:t>
       </w:r>
       <w:proofErr w:type="spellStart"/>
       <w:r>
         <w:rPr>
-          <w:lang w:eastAsia="fr-FR"/>
+          <w:lang w:val="en-US" w:eastAsia="fr-FR"/>
         </w:rPr>
         <w:t>tincidunt</w:t>
       </w:r>
       <w:proofErr w:type="spellEnd"/>
       <w:r>
         <w:rPr>
-          <w:lang w:eastAsia="fr-FR"/>
-        </w:rPr>
-        <w:t xml:space="preserve">. </w:t>
-      </w:r>
-      <w:proofErr w:type="spellStart"/>
-      <w:r>
-        <w:rPr>
-          <w:lang w:eastAsia="fr-FR"/>
+          <w:lang w:val="en-US" w:eastAsia="fr-FR"/>
+        </w:rPr>
+        <w:t>.</w:t>
+      </w:r>
+      <w:proofErr w:type="gramEnd"/>
+      <w:r>
+        <w:rPr>
+          <w:lang w:val="en-US" w:eastAsia="fr-FR"/>
+        </w:rPr>
+        <w:t xml:space="preserve"> </w:t>
+      </w:r>
+      <w:proofErr w:type="spellStart"/>
+      <w:proofErr w:type="gramStart"/>
+      <w:r>
+        <w:rPr>
+          <w:lang w:val="en-US" w:eastAsia="fr-FR"/>
         </w:rPr>
         <w:t>Morbi</w:t>
       </w:r>
       <w:proofErr w:type="spellEnd"/>
       <w:r>
         <w:rPr>
-          <w:lang w:eastAsia="fr-FR"/>
-        </w:rPr>
-        <w:t xml:space="preserve"> </w:t>
-      </w:r>
-      <w:proofErr w:type="spellStart"/>
-      <w:r>
-        <w:rPr>
-          <w:lang w:eastAsia="fr-FR"/>
+          <w:lang w:val="en-US" w:eastAsia="fr-FR"/>
+        </w:rPr>
+        <w:t xml:space="preserve"> </w:t>
+      </w:r>
+      <w:proofErr w:type="spellStart"/>
+      <w:r>
+        <w:rPr>
+          <w:lang w:val="en-US" w:eastAsia="fr-FR"/>
         </w:rPr>
         <w:t>interdum</w:t>
       </w:r>
       <w:proofErr w:type="spellEnd"/>
       <w:r>
         <w:rPr>
-          <w:lang w:eastAsia="fr-FR"/>
-        </w:rPr>
-        <w:t xml:space="preserve"> </w:t>
-      </w:r>
-      <w:proofErr w:type="spellStart"/>
-      <w:r>
-        <w:rPr>
-          <w:lang w:eastAsia="fr-FR"/>
+          <w:lang w:val="en-US" w:eastAsia="fr-FR"/>
+        </w:rPr>
+        <w:t xml:space="preserve"> </w:t>
+      </w:r>
+      <w:proofErr w:type="spellStart"/>
+      <w:r>
+        <w:rPr>
+          <w:lang w:val="en-US" w:eastAsia="fr-FR"/>
         </w:rPr>
         <w:t>quis</w:t>
       </w:r>
       <w:proofErr w:type="spellEnd"/>
       <w:r>
         <w:rPr>
-          <w:lang w:eastAsia="fr-FR"/>
-        </w:rPr>
-        <w:t xml:space="preserve"> </w:t>
-      </w:r>
-      <w:proofErr w:type="spellStart"/>
-      <w:r>
-        <w:rPr>
-          <w:lang w:eastAsia="fr-FR"/>
+          <w:lang w:val="en-US" w:eastAsia="fr-FR"/>
+        </w:rPr>
+        <w:t xml:space="preserve"> </w:t>
+      </w:r>
+      <w:proofErr w:type="spellStart"/>
+      <w:r>
+        <w:rPr>
+          <w:lang w:val="en-US" w:eastAsia="fr-FR"/>
         </w:rPr>
         <w:t>ipsum</w:t>
       </w:r>
       <w:proofErr w:type="spellEnd"/>
       <w:r>
         <w:rPr>
-          <w:lang w:eastAsia="fr-FR"/>
-        </w:rPr>
-        <w:t xml:space="preserve"> </w:t>
-      </w:r>
-      <w:proofErr w:type="spellStart"/>
-      <w:r>
-        <w:rPr>
-          <w:lang w:eastAsia="fr-FR"/>
+          <w:lang w:val="en-US" w:eastAsia="fr-FR"/>
+        </w:rPr>
+        <w:t xml:space="preserve"> </w:t>
+      </w:r>
+      <w:proofErr w:type="spellStart"/>
+      <w:r>
+        <w:rPr>
+          <w:lang w:val="en-US" w:eastAsia="fr-FR"/>
         </w:rPr>
         <w:t>sed</w:t>
       </w:r>
       <w:proofErr w:type="spellEnd"/>
       <w:r>
         <w:rPr>
-          <w:lang w:eastAsia="fr-FR"/>
-        </w:rPr>
-        <w:t xml:space="preserve"> </w:t>
-      </w:r>
-      <w:proofErr w:type="spellStart"/>
-      <w:r>
-        <w:rPr>
-          <w:lang w:eastAsia="fr-FR"/>
+          <w:lang w:val="en-US" w:eastAsia="fr-FR"/>
+        </w:rPr>
+        <w:t xml:space="preserve"> </w:t>
+      </w:r>
+      <w:proofErr w:type="spellStart"/>
+      <w:r>
+        <w:rPr>
+          <w:lang w:val="en-US" w:eastAsia="fr-FR"/>
         </w:rPr>
         <w:t>dignissim</w:t>
       </w:r>
       <w:proofErr w:type="spellEnd"/>
       <w:r>
         <w:rPr>
-          <w:lang w:eastAsia="fr-FR"/>
-        </w:rPr>
-        <w:t xml:space="preserve">. </w:t>
+          <w:lang w:val="en-US" w:eastAsia="fr-FR"/>
+        </w:rPr>
+        <w:t>.</w:t>
+      </w:r>
+      <w:proofErr w:type="gramEnd"/>
+      <w:r>
+        <w:rPr>
+          <w:lang w:val="en-US" w:eastAsia="fr-FR"/>
+        </w:rPr>
+        <w:t xml:space="preserve"> </w:t>
       </w:r>
       <w:proofErr w:type="spellStart"/>
       <w:r>
@@ -2436,413 +2494,387 @@
         <w:rPr>
           <w:lang w:eastAsia="fr-FR"/>
         </w:rPr>
-        <w:t xml:space="preserve">. In </w:t>
-      </w:r>
-      <w:proofErr w:type="spellStart"/>
-      <w:r>
-        <w:rPr>
-          <w:lang w:eastAsia="fr-FR"/>
+        <w:t xml:space="preserve">. </w:t>
+      </w:r>
+      <w:r>
+        <w:rPr>
+          <w:lang w:val="en-US" w:eastAsia="fr-FR"/>
+        </w:rPr>
+        <w:t xml:space="preserve">In </w:t>
+      </w:r>
+      <w:proofErr w:type="spellStart"/>
+      <w:r>
+        <w:rPr>
+          <w:lang w:val="en-US" w:eastAsia="fr-FR"/>
         </w:rPr>
         <w:t>eget</w:t>
       </w:r>
       <w:proofErr w:type="spellEnd"/>
       <w:r>
         <w:rPr>
-          <w:lang w:eastAsia="fr-FR"/>
-        </w:rPr>
-        <w:t xml:space="preserve"> </w:t>
-      </w:r>
-      <w:proofErr w:type="spellStart"/>
-      <w:r>
-        <w:rPr>
-          <w:lang w:eastAsia="fr-FR"/>
+          <w:lang w:val="en-US" w:eastAsia="fr-FR"/>
+        </w:rPr>
+        <w:t xml:space="preserve"> </w:t>
+      </w:r>
+      <w:proofErr w:type="spellStart"/>
+      <w:r>
+        <w:rPr>
+          <w:lang w:val="en-US" w:eastAsia="fr-FR"/>
         </w:rPr>
         <w:t>ultricies</w:t>
       </w:r>
       <w:proofErr w:type="spellEnd"/>
       <w:r>
         <w:rPr>
-          <w:lang w:eastAsia="fr-FR"/>
-        </w:rPr>
-        <w:t xml:space="preserve"> </w:t>
-      </w:r>
-      <w:proofErr w:type="spellStart"/>
-      <w:r>
-        <w:rPr>
-          <w:lang w:eastAsia="fr-FR"/>
+          <w:lang w:val="en-US" w:eastAsia="fr-FR"/>
+        </w:rPr>
+        <w:t xml:space="preserve"> </w:t>
+      </w:r>
+      <w:proofErr w:type="spellStart"/>
+      <w:r>
+        <w:rPr>
+          <w:lang w:val="en-US" w:eastAsia="fr-FR"/>
         </w:rPr>
         <w:t>orci</w:t>
       </w:r>
       <w:proofErr w:type="spellEnd"/>
       <w:r>
         <w:rPr>
-          <w:lang w:eastAsia="fr-FR"/>
+          <w:lang w:val="en-US" w:eastAsia="fr-FR"/>
+        </w:rPr>
+        <w:t xml:space="preserve">, sit </w:t>
+      </w:r>
+      <w:proofErr w:type="spellStart"/>
+      <w:r>
+        <w:rPr>
+          <w:lang w:val="en-US" w:eastAsia="fr-FR"/>
+        </w:rPr>
+        <w:t>amet</w:t>
+      </w:r>
+      <w:proofErr w:type="spellEnd"/>
+      <w:r>
+        <w:rPr>
+          <w:lang w:val="en-US" w:eastAsia="fr-FR"/>
+        </w:rPr>
+        <w:t xml:space="preserve"> dictum diam. </w:t>
+      </w:r>
+      <w:proofErr w:type="spellStart"/>
+      <w:r>
+        <w:rPr>
+          <w:lang w:val="en-US" w:eastAsia="fr-FR"/>
+        </w:rPr>
+        <w:t>Aenean</w:t>
+      </w:r>
+      <w:proofErr w:type="spellEnd"/>
+      <w:r>
+        <w:rPr>
+          <w:lang w:val="en-US" w:eastAsia="fr-FR"/>
+        </w:rPr>
+        <w:t xml:space="preserve"> ligula </w:t>
+      </w:r>
+      <w:proofErr w:type="spellStart"/>
+      <w:r>
+        <w:rPr>
+          <w:lang w:val="en-US" w:eastAsia="fr-FR"/>
+        </w:rPr>
+        <w:t>felis</w:t>
+      </w:r>
+      <w:proofErr w:type="spellEnd"/>
+      <w:r>
+        <w:rPr>
+          <w:lang w:val="en-US" w:eastAsia="fr-FR"/>
         </w:rPr>
         <w:t xml:space="preserve">, </w:t>
       </w:r>
       <w:proofErr w:type="spellStart"/>
       <w:r>
         <w:rPr>
-          <w:lang w:eastAsia="fr-FR"/>
-        </w:rPr>
-        <w:t>sit</w:t>
-      </w:r>
-      <w:proofErr w:type="spellEnd"/>
-      <w:r>
-        <w:rPr>
-          <w:lang w:eastAsia="fr-FR"/>
-        </w:rPr>
-        <w:t xml:space="preserve"> </w:t>
-      </w:r>
-      <w:proofErr w:type="spellStart"/>
-      <w:r>
-        <w:rPr>
-          <w:lang w:eastAsia="fr-FR"/>
-        </w:rPr>
-        <w:t>amet</w:t>
-      </w:r>
-      <w:proofErr w:type="spellEnd"/>
-      <w:r>
-        <w:rPr>
-          <w:lang w:eastAsia="fr-FR"/>
-        </w:rPr>
-        <w:t xml:space="preserve"> </w:t>
-      </w:r>
-      <w:proofErr w:type="spellStart"/>
-      <w:r>
-        <w:rPr>
-          <w:lang w:eastAsia="fr-FR"/>
-        </w:rPr>
-        <w:t>dictum</w:t>
-      </w:r>
-      <w:proofErr w:type="spellEnd"/>
-      <w:r>
-        <w:rPr>
-          <w:lang w:eastAsia="fr-FR"/>
-        </w:rPr>
-        <w:t xml:space="preserve"> diam. </w:t>
-      </w:r>
-      <w:proofErr w:type="spellStart"/>
-      <w:r>
-        <w:rPr>
-          <w:lang w:eastAsia="fr-FR"/>
-        </w:rPr>
-        <w:t>Aenean</w:t>
-      </w:r>
-      <w:proofErr w:type="spellEnd"/>
-      <w:r>
-        <w:rPr>
-          <w:lang w:eastAsia="fr-FR"/>
-        </w:rPr>
-        <w:t xml:space="preserve"> </w:t>
-      </w:r>
-      <w:proofErr w:type="spellStart"/>
-      <w:r>
-        <w:rPr>
-          <w:lang w:eastAsia="fr-FR"/>
-        </w:rPr>
-        <w:t>ligula</w:t>
-      </w:r>
-      <w:proofErr w:type="spellEnd"/>
-      <w:r>
-        <w:rPr>
-          <w:lang w:eastAsia="fr-FR"/>
-        </w:rPr>
-        <w:t xml:space="preserve"> </w:t>
-      </w:r>
-      <w:proofErr w:type="spellStart"/>
-      <w:r>
-        <w:rPr>
-          <w:lang w:eastAsia="fr-FR"/>
+          <w:lang w:val="en-US" w:eastAsia="fr-FR"/>
+        </w:rPr>
+        <w:t>rutrum</w:t>
+      </w:r>
+      <w:proofErr w:type="spellEnd"/>
+      <w:r>
+        <w:rPr>
+          <w:lang w:val="en-US" w:eastAsia="fr-FR"/>
+        </w:rPr>
+        <w:t xml:space="preserve"> </w:t>
+      </w:r>
+      <w:proofErr w:type="spellStart"/>
+      <w:r>
+        <w:rPr>
+          <w:lang w:val="en-US" w:eastAsia="fr-FR"/>
+        </w:rPr>
+        <w:t>quis</w:t>
+      </w:r>
+      <w:proofErr w:type="spellEnd"/>
+      <w:r>
+        <w:rPr>
+          <w:lang w:val="en-US" w:eastAsia="fr-FR"/>
+        </w:rPr>
+        <w:t xml:space="preserve"> </w:t>
+      </w:r>
+      <w:proofErr w:type="spellStart"/>
+      <w:r>
+        <w:rPr>
+          <w:lang w:val="en-US" w:eastAsia="fr-FR"/>
+        </w:rPr>
+        <w:t>venenatis</w:t>
+      </w:r>
+      <w:proofErr w:type="spellEnd"/>
+      <w:r>
+        <w:rPr>
+          <w:lang w:val="en-US" w:eastAsia="fr-FR"/>
+        </w:rPr>
+        <w:t xml:space="preserve"> </w:t>
+      </w:r>
+      <w:proofErr w:type="spellStart"/>
+      <w:r>
+        <w:rPr>
+          <w:lang w:val="en-US" w:eastAsia="fr-FR"/>
+        </w:rPr>
+        <w:t>vel</w:t>
+      </w:r>
+      <w:proofErr w:type="spellEnd"/>
+      <w:r>
+        <w:rPr>
+          <w:lang w:val="en-US" w:eastAsia="fr-FR"/>
+        </w:rPr>
+        <w:t xml:space="preserve">, semper ac </w:t>
+      </w:r>
+      <w:proofErr w:type="spellStart"/>
+      <w:r>
+        <w:rPr>
+          <w:lang w:val="en-US" w:eastAsia="fr-FR"/>
+        </w:rPr>
+        <w:t>ipsum</w:t>
+      </w:r>
+      <w:proofErr w:type="spellEnd"/>
+      <w:r>
+        <w:rPr>
+          <w:lang w:val="en-US" w:eastAsia="fr-FR"/>
+        </w:rPr>
+        <w:t xml:space="preserve">. </w:t>
+      </w:r>
+      <w:proofErr w:type="spellStart"/>
+      <w:r>
+        <w:rPr>
+          <w:lang w:val="en-US" w:eastAsia="fr-FR"/>
+        </w:rPr>
+        <w:t>Aliquam</w:t>
+      </w:r>
+      <w:proofErr w:type="spellEnd"/>
+      <w:r>
+        <w:rPr>
+          <w:lang w:val="en-US" w:eastAsia="fr-FR"/>
+        </w:rPr>
+        <w:t xml:space="preserve"> </w:t>
+      </w:r>
+      <w:proofErr w:type="spellStart"/>
+      <w:r>
+        <w:rPr>
+          <w:lang w:val="en-US" w:eastAsia="fr-FR"/>
+        </w:rPr>
+        <w:t>imperdiet</w:t>
+      </w:r>
+      <w:proofErr w:type="spellEnd"/>
+      <w:r>
+        <w:rPr>
+          <w:lang w:val="en-US" w:eastAsia="fr-FR"/>
+        </w:rPr>
+        <w:t xml:space="preserve"> </w:t>
+      </w:r>
+      <w:proofErr w:type="spellStart"/>
+      <w:r>
+        <w:rPr>
+          <w:lang w:val="en-US" w:eastAsia="fr-FR"/>
+        </w:rPr>
+        <w:t>posuere</w:t>
+      </w:r>
+      <w:proofErr w:type="spellEnd"/>
+      <w:r>
+        <w:rPr>
+          <w:lang w:val="en-US" w:eastAsia="fr-FR"/>
+        </w:rPr>
+        <w:t xml:space="preserve"> </w:t>
+      </w:r>
+      <w:proofErr w:type="spellStart"/>
+      <w:r>
+        <w:rPr>
+          <w:lang w:val="en-US" w:eastAsia="fr-FR"/>
+        </w:rPr>
+        <w:t>mauris</w:t>
+      </w:r>
+      <w:proofErr w:type="spellEnd"/>
+      <w:r>
+        <w:rPr>
+          <w:lang w:val="en-US" w:eastAsia="fr-FR"/>
+        </w:rPr>
+        <w:t xml:space="preserve">, in </w:t>
+      </w:r>
+      <w:proofErr w:type="spellStart"/>
+      <w:r>
+        <w:rPr>
+          <w:lang w:val="en-US" w:eastAsia="fr-FR"/>
+        </w:rPr>
+        <w:t>dapibus</w:t>
+      </w:r>
+      <w:proofErr w:type="spellEnd"/>
+      <w:r>
+        <w:rPr>
+          <w:lang w:val="en-US" w:eastAsia="fr-FR"/>
+        </w:rPr>
+        <w:t xml:space="preserve"> </w:t>
+      </w:r>
+      <w:proofErr w:type="spellStart"/>
+      <w:r>
+        <w:rPr>
+          <w:lang w:val="en-US" w:eastAsia="fr-FR"/>
+        </w:rPr>
+        <w:t>neque</w:t>
+      </w:r>
+      <w:proofErr w:type="spellEnd"/>
+      <w:r>
+        <w:rPr>
+          <w:lang w:val="en-US" w:eastAsia="fr-FR"/>
+        </w:rPr>
+        <w:t xml:space="preserve"> </w:t>
+      </w:r>
+      <w:proofErr w:type="spellStart"/>
+      <w:r>
+        <w:rPr>
+          <w:lang w:val="en-US" w:eastAsia="fr-FR"/>
+        </w:rPr>
+        <w:t>sodales</w:t>
+      </w:r>
+      <w:proofErr w:type="spellEnd"/>
+      <w:r>
+        <w:rPr>
+          <w:lang w:val="en-US" w:eastAsia="fr-FR"/>
+        </w:rPr>
+        <w:t xml:space="preserve"> </w:t>
+      </w:r>
+      <w:proofErr w:type="spellStart"/>
+      <w:proofErr w:type="gramStart"/>
+      <w:r>
+        <w:rPr>
+          <w:lang w:val="en-US" w:eastAsia="fr-FR"/>
+        </w:rPr>
+        <w:t>nec</w:t>
+      </w:r>
+      <w:proofErr w:type="spellEnd"/>
+      <w:proofErr w:type="gramEnd"/>
+      <w:r>
+        <w:rPr>
+          <w:lang w:val="en-US" w:eastAsia="fr-FR"/>
+        </w:rPr>
+        <w:t xml:space="preserve">. </w:t>
+      </w:r>
+      <w:proofErr w:type="spellStart"/>
+      <w:proofErr w:type="gramStart"/>
+      <w:r>
+        <w:rPr>
+          <w:lang w:val="en-US" w:eastAsia="fr-FR"/>
+        </w:rPr>
+        <w:t>Duis</w:t>
+      </w:r>
+      <w:proofErr w:type="spellEnd"/>
+      <w:r>
+        <w:rPr>
+          <w:lang w:val="en-US" w:eastAsia="fr-FR"/>
+        </w:rPr>
+        <w:t xml:space="preserve"> </w:t>
+      </w:r>
+      <w:proofErr w:type="spellStart"/>
+      <w:r>
+        <w:rPr>
+          <w:lang w:val="en-US" w:eastAsia="fr-FR"/>
         </w:rPr>
         <w:t>felis</w:t>
       </w:r>
       <w:proofErr w:type="spellEnd"/>
       <w:r>
         <w:rPr>
-          <w:lang w:eastAsia="fr-FR"/>
+          <w:lang w:val="en-US" w:eastAsia="fr-FR"/>
+        </w:rPr>
+        <w:t xml:space="preserve"> </w:t>
+      </w:r>
+      <w:proofErr w:type="spellStart"/>
+      <w:r>
+        <w:rPr>
+          <w:lang w:val="en-US" w:eastAsia="fr-FR"/>
+        </w:rPr>
+        <w:t>nibh</w:t>
+      </w:r>
+      <w:proofErr w:type="spellEnd"/>
+      <w:r>
+        <w:rPr>
+          <w:lang w:val="en-US" w:eastAsia="fr-FR"/>
         </w:rPr>
         <w:t xml:space="preserve">, </w:t>
       </w:r>
       <w:proofErr w:type="spellStart"/>
       <w:r>
         <w:rPr>
-          <w:lang w:eastAsia="fr-FR"/>
-        </w:rPr>
-        <w:t>rutrum</w:t>
-      </w:r>
-      <w:proofErr w:type="spellEnd"/>
-      <w:r>
-        <w:rPr>
-          <w:lang w:eastAsia="fr-FR"/>
-        </w:rPr>
-        <w:t xml:space="preserve"> </w:t>
-      </w:r>
-      <w:proofErr w:type="spellStart"/>
-      <w:r>
-        <w:rPr>
-          <w:lang w:eastAsia="fr-FR"/>
-        </w:rPr>
-        <w:t>quis</w:t>
-      </w:r>
-      <w:proofErr w:type="spellEnd"/>
-      <w:r>
-        <w:rPr>
-          <w:lang w:eastAsia="fr-FR"/>
-        </w:rPr>
-        <w:t xml:space="preserve"> </w:t>
-      </w:r>
-      <w:proofErr w:type="spellStart"/>
-      <w:r>
-        <w:rPr>
-          <w:lang w:eastAsia="fr-FR"/>
+          <w:lang w:val="en-US" w:eastAsia="fr-FR"/>
         </w:rPr>
         <w:t>venenatis</w:t>
       </w:r>
       <w:proofErr w:type="spellEnd"/>
       <w:r>
         <w:rPr>
-          <w:lang w:eastAsia="fr-FR"/>
-        </w:rPr>
-        <w:t xml:space="preserve"> </w:t>
-      </w:r>
-      <w:proofErr w:type="spellStart"/>
-      <w:r>
-        <w:rPr>
-          <w:lang w:eastAsia="fr-FR"/>
-        </w:rPr>
-        <w:t>vel</w:t>
-      </w:r>
-      <w:proofErr w:type="spellEnd"/>
-      <w:r>
-        <w:rPr>
-          <w:lang w:eastAsia="fr-FR"/>
-        </w:rPr>
-        <w:t xml:space="preserve">, semper </w:t>
-      </w:r>
-      <w:proofErr w:type="spellStart"/>
-      <w:r>
-        <w:rPr>
-          <w:lang w:eastAsia="fr-FR"/>
-        </w:rPr>
-        <w:t>ac</w:t>
-      </w:r>
-      <w:proofErr w:type="spellEnd"/>
-      <w:r>
-        <w:rPr>
-          <w:lang w:eastAsia="fr-FR"/>
-        </w:rPr>
-        <w:t xml:space="preserve"> </w:t>
-      </w:r>
-      <w:proofErr w:type="spellStart"/>
-      <w:r>
-        <w:rPr>
-          <w:lang w:eastAsia="fr-FR"/>
-        </w:rPr>
-        <w:t>ipsum</w:t>
-      </w:r>
-      <w:proofErr w:type="spellEnd"/>
-      <w:r>
-        <w:rPr>
-          <w:lang w:eastAsia="fr-FR"/>
-        </w:rPr>
-        <w:t xml:space="preserve">. </w:t>
-      </w:r>
-      <w:proofErr w:type="spellStart"/>
-      <w:r>
-        <w:rPr>
-          <w:lang w:eastAsia="fr-FR"/>
-        </w:rPr>
-        <w:t>Aliquam</w:t>
-      </w:r>
-      <w:proofErr w:type="spellEnd"/>
-      <w:r>
-        <w:rPr>
-          <w:lang w:eastAsia="fr-FR"/>
-        </w:rPr>
-        <w:t xml:space="preserve"> </w:t>
-      </w:r>
-      <w:proofErr w:type="spellStart"/>
-      <w:r>
-        <w:rPr>
-          <w:lang w:eastAsia="fr-FR"/>
-        </w:rPr>
-        <w:t>imperdiet</w:t>
-      </w:r>
-      <w:proofErr w:type="spellEnd"/>
-      <w:r>
-        <w:rPr>
-          <w:lang w:eastAsia="fr-FR"/>
-        </w:rPr>
-        <w:t xml:space="preserve"> </w:t>
-      </w:r>
-      <w:proofErr w:type="spellStart"/>
-      <w:r>
-        <w:rPr>
-          <w:lang w:eastAsia="fr-FR"/>
-        </w:rPr>
-        <w:t>posuere</w:t>
-      </w:r>
-      <w:proofErr w:type="spellEnd"/>
-      <w:r>
-        <w:rPr>
-          <w:lang w:eastAsia="fr-FR"/>
-        </w:rPr>
-        <w:t xml:space="preserve"> </w:t>
-      </w:r>
-      <w:proofErr w:type="spellStart"/>
-      <w:r>
-        <w:rPr>
-          <w:lang w:eastAsia="fr-FR"/>
-        </w:rPr>
-        <w:t>mauris</w:t>
-      </w:r>
-      <w:proofErr w:type="spellEnd"/>
-      <w:r>
-        <w:rPr>
-          <w:lang w:eastAsia="fr-FR"/>
-        </w:rPr>
-        <w:t xml:space="preserve">, in </w:t>
-      </w:r>
-      <w:proofErr w:type="spellStart"/>
-      <w:r>
-        <w:rPr>
-          <w:lang w:eastAsia="fr-FR"/>
-        </w:rPr>
-        <w:t>dapibus</w:t>
-      </w:r>
-      <w:proofErr w:type="spellEnd"/>
-      <w:r>
-        <w:rPr>
-          <w:lang w:eastAsia="fr-FR"/>
-        </w:rPr>
-        <w:t xml:space="preserve"> </w:t>
-      </w:r>
-      <w:proofErr w:type="spellStart"/>
-      <w:r>
-        <w:rPr>
-          <w:lang w:eastAsia="fr-FR"/>
-        </w:rPr>
-        <w:t>neque</w:t>
-      </w:r>
-      <w:proofErr w:type="spellEnd"/>
-      <w:r>
-        <w:rPr>
-          <w:lang w:eastAsia="fr-FR"/>
-        </w:rPr>
-        <w:t xml:space="preserve"> </w:t>
-      </w:r>
-      <w:proofErr w:type="spellStart"/>
-      <w:r>
-        <w:rPr>
-          <w:lang w:eastAsia="fr-FR"/>
+          <w:lang w:val="en-US" w:eastAsia="fr-FR"/>
+        </w:rPr>
+        <w:t xml:space="preserve"> in lacus id, </w:t>
+      </w:r>
+      <w:proofErr w:type="spellStart"/>
+      <w:r>
+        <w:rPr>
+          <w:lang w:val="en-US" w:eastAsia="fr-FR"/>
         </w:rPr>
         <w:t>sodales</w:t>
       </w:r>
       <w:proofErr w:type="spellEnd"/>
       <w:r>
         <w:rPr>
-          <w:lang w:eastAsia="fr-FR"/>
-        </w:rPr>
-        <w:t xml:space="preserve"> nec. Duis </w:t>
-      </w:r>
-      <w:proofErr w:type="spellStart"/>
-      <w:r>
-        <w:rPr>
-          <w:lang w:eastAsia="fr-FR"/>
-        </w:rPr>
-        <w:t>felis</w:t>
-      </w:r>
-      <w:proofErr w:type="spellEnd"/>
-      <w:r>
-        <w:rPr>
-          <w:lang w:eastAsia="fr-FR"/>
-        </w:rPr>
-        <w:t xml:space="preserve"> </w:t>
-      </w:r>
-      <w:proofErr w:type="spellStart"/>
-      <w:r>
-        <w:rPr>
-          <w:lang w:eastAsia="fr-FR"/>
-        </w:rPr>
-        <w:t>nibh</w:t>
-      </w:r>
-      <w:proofErr w:type="spellEnd"/>
-      <w:r>
-        <w:rPr>
-          <w:lang w:eastAsia="fr-FR"/>
-        </w:rPr>
-        <w:t xml:space="preserve">, </w:t>
-      </w:r>
-      <w:proofErr w:type="spellStart"/>
-      <w:r>
-        <w:rPr>
-          <w:lang w:eastAsia="fr-FR"/>
-        </w:rPr>
-        <w:t>venenatis</w:t>
-      </w:r>
-      <w:proofErr w:type="spellEnd"/>
-      <w:r>
-        <w:rPr>
-          <w:lang w:eastAsia="fr-FR"/>
-        </w:rPr>
-        <w:t xml:space="preserve"> in </w:t>
-      </w:r>
-      <w:proofErr w:type="spellStart"/>
-      <w:r>
-        <w:rPr>
-          <w:lang w:eastAsia="fr-FR"/>
-        </w:rPr>
-        <w:t>lacus</w:t>
-      </w:r>
-      <w:proofErr w:type="spellEnd"/>
-      <w:r>
-        <w:rPr>
-          <w:lang w:eastAsia="fr-FR"/>
-        </w:rPr>
-        <w:t xml:space="preserve"> id, </w:t>
-      </w:r>
-      <w:proofErr w:type="spellStart"/>
-      <w:r>
-        <w:rPr>
-          <w:lang w:eastAsia="fr-FR"/>
-        </w:rPr>
-        <w:t>sodales</w:t>
-      </w:r>
-      <w:proofErr w:type="spellEnd"/>
-      <w:r>
-        <w:rPr>
-          <w:lang w:eastAsia="fr-FR"/>
-        </w:rPr>
-        <w:t xml:space="preserve"> </w:t>
-      </w:r>
-      <w:proofErr w:type="spellStart"/>
-      <w:r>
-        <w:rPr>
-          <w:lang w:eastAsia="fr-FR"/>
+          <w:lang w:val="en-US" w:eastAsia="fr-FR"/>
+        </w:rPr>
+        <w:t xml:space="preserve"> </w:t>
+      </w:r>
+      <w:proofErr w:type="spellStart"/>
+      <w:r>
+        <w:rPr>
+          <w:lang w:val="en-US" w:eastAsia="fr-FR"/>
         </w:rPr>
         <w:t>blandit</w:t>
       </w:r>
       <w:proofErr w:type="spellEnd"/>
       <w:r>
         <w:rPr>
-          <w:lang w:eastAsia="fr-FR"/>
-        </w:rPr>
-        <w:t xml:space="preserve"> </w:t>
-      </w:r>
-      <w:proofErr w:type="spellStart"/>
-      <w:r>
-        <w:rPr>
-          <w:lang w:eastAsia="fr-FR"/>
+          <w:lang w:val="en-US" w:eastAsia="fr-FR"/>
+        </w:rPr>
+        <w:t xml:space="preserve"> </w:t>
+      </w:r>
+      <w:proofErr w:type="spellStart"/>
+      <w:r>
+        <w:rPr>
+          <w:lang w:val="en-US" w:eastAsia="fr-FR"/>
         </w:rPr>
         <w:t>risus</w:t>
       </w:r>
       <w:proofErr w:type="spellEnd"/>
       <w:r>
         <w:rPr>
-          <w:lang w:eastAsia="fr-FR"/>
-        </w:rPr>
-        <w:t xml:space="preserve">. </w:t>
+          <w:lang w:val="en-US" w:eastAsia="fr-FR"/>
+        </w:rPr>
+        <w:t>.</w:t>
+      </w:r>
+      <w:proofErr w:type="gramEnd"/>
+      <w:r>
+        <w:rPr>
+          <w:lang w:val="en-US" w:eastAsia="fr-FR"/>
+        </w:rPr>
+        <w:t xml:space="preserve"> </w:t>
       </w:r>
       <w:proofErr w:type="spellStart"/>
       <w:r>
@@ -3943,6 +3975,7 @@
         <w:rPr>
           <w:lang w:eastAsia="fr-FR"/>
         </w:rPr>
+        <w:lastRenderedPageBreak/>
         <w:t>fringilla</w:t>
       </w:r>
       <w:proofErr w:type="spellEnd"/>
@@ -4212,7 +4245,6 @@
         <w:rPr>
           <w:szCs w:val="20"/>
         </w:rPr>
-        <w:lastRenderedPageBreak/>
         <w:t>Cras</w:t>
       </w:r>
       <w:proofErr w:type="spellEnd"/>
@@ -4423,6 +4455,7 @@
       <w:r>
         <w:rPr>
           <w:szCs w:val="20"/>
+          <w:lang w:val="en-US"/>
         </w:rPr>
         <w:t>Aliquam</w:t>
       </w:r>
@@ -4430,13 +4463,15 @@
       <w:r>
         <w:rPr>
           <w:szCs w:val="20"/>
-        </w:rPr>
-        <w:t xml:space="preserve"> </w:t>
-      </w:r>
-      <w:proofErr w:type="spellStart"/>
-      <w:r>
-        <w:rPr>
-          <w:szCs w:val="20"/>
+          <w:lang w:val="en-US"/>
+        </w:rPr>
+        <w:t xml:space="preserve"> </w:t>
+      </w:r>
+      <w:proofErr w:type="spellStart"/>
+      <w:r>
+        <w:rPr>
+          <w:szCs w:val="20"/>
+          <w:lang w:val="en-US"/>
         </w:rPr>
         <w:t>imperdiet</w:t>
       </w:r>
@@ -4444,13 +4479,15 @@
       <w:r>
         <w:rPr>
           <w:szCs w:val="20"/>
-        </w:rPr>
-        <w:t xml:space="preserve"> </w:t>
-      </w:r>
-      <w:proofErr w:type="spellStart"/>
-      <w:r>
-        <w:rPr>
-          <w:szCs w:val="20"/>
+          <w:lang w:val="en-US"/>
+        </w:rPr>
+        <w:t xml:space="preserve"> </w:t>
+      </w:r>
+      <w:proofErr w:type="spellStart"/>
+      <w:r>
+        <w:rPr>
+          <w:szCs w:val="20"/>
+          <w:lang w:val="en-US"/>
         </w:rPr>
         <w:t>posuere</w:t>
       </w:r>
@@ -4458,13 +4495,15 @@
       <w:r>
         <w:rPr>
           <w:szCs w:val="20"/>
-        </w:rPr>
-        <w:t xml:space="preserve"> </w:t>
-      </w:r>
-      <w:proofErr w:type="spellStart"/>
-      <w:r>
-        <w:rPr>
-          <w:szCs w:val="20"/>
+          <w:lang w:val="en-US"/>
+        </w:rPr>
+        <w:t xml:space="preserve"> </w:t>
+      </w:r>
+      <w:proofErr w:type="spellStart"/>
+      <w:r>
+        <w:rPr>
+          <w:szCs w:val="20"/>
+          <w:lang w:val="en-US"/>
         </w:rPr>
         <w:t>mauris</w:t>
       </w:r>
@@ -4472,6 +4511,7 @@
       <w:r>
         <w:rPr>
           <w:szCs w:val="20"/>
+          <w:lang w:val="en-US"/>
         </w:rPr>
         <w:t xml:space="preserve">, in </w:t>
       </w:r>
@@ -4479,6 +4519,7 @@
       <w:r>
         <w:rPr>
           <w:szCs w:val="20"/>
+          <w:lang w:val="en-US"/>
         </w:rPr>
         <w:t>dapibus</w:t>
       </w:r>
@@ -4486,13 +4527,15 @@
       <w:r>
         <w:rPr>
           <w:szCs w:val="20"/>
-        </w:rPr>
-        <w:t xml:space="preserve"> </w:t>
-      </w:r>
-      <w:proofErr w:type="spellStart"/>
-      <w:r>
-        <w:rPr>
-          <w:szCs w:val="20"/>
+          <w:lang w:val="en-US"/>
+        </w:rPr>
+        <w:t xml:space="preserve"> </w:t>
+      </w:r>
+      <w:proofErr w:type="spellStart"/>
+      <w:r>
+        <w:rPr>
+          <w:szCs w:val="20"/>
+          <w:lang w:val="en-US"/>
         </w:rPr>
         <w:t>neque</w:t>
       </w:r>
@@ -4500,13 +4543,15 @@
       <w:r>
         <w:rPr>
           <w:szCs w:val="20"/>
-        </w:rPr>
-        <w:t xml:space="preserve"> </w:t>
-      </w:r>
-      <w:proofErr w:type="spellStart"/>
-      <w:r>
-        <w:rPr>
-          <w:szCs w:val="20"/>
+          <w:lang w:val="en-US"/>
+        </w:rPr>
+        <w:t xml:space="preserve"> </w:t>
+      </w:r>
+      <w:proofErr w:type="spellStart"/>
+      <w:r>
+        <w:rPr>
+          <w:szCs w:val="20"/>
+          <w:lang w:val="en-US"/>
         </w:rPr>
         <w:t>sodales</w:t>
       </w:r>
@@ -4514,13 +4559,50 @@
       <w:r>
         <w:rPr>
           <w:szCs w:val="20"/>
-        </w:rPr>
-        <w:t xml:space="preserve"> nec. Duis </w:t>
-      </w:r>
-      <w:proofErr w:type="spellStart"/>
-      <w:r>
-        <w:rPr>
-          <w:szCs w:val="20"/>
+          <w:lang w:val="en-US"/>
+        </w:rPr>
+        <w:t xml:space="preserve"> </w:t>
+      </w:r>
+      <w:proofErr w:type="spellStart"/>
+      <w:proofErr w:type="gramStart"/>
+      <w:r>
+        <w:rPr>
+          <w:szCs w:val="20"/>
+          <w:lang w:val="en-US"/>
+        </w:rPr>
+        <w:t>nec</w:t>
+      </w:r>
+      <w:proofErr w:type="spellEnd"/>
+      <w:proofErr w:type="gramEnd"/>
+      <w:r>
+        <w:rPr>
+          <w:szCs w:val="20"/>
+          <w:lang w:val="en-US"/>
+        </w:rPr>
+        <w:t xml:space="preserve">. </w:t>
+      </w:r>
+      <w:proofErr w:type="spellStart"/>
+      <w:proofErr w:type="gramStart"/>
+      <w:r>
+        <w:rPr>
+          <w:szCs w:val="20"/>
+          <w:lang w:val="en-US"/>
+        </w:rPr>
+        <w:t>Duis</w:t>
+      </w:r>
+      <w:proofErr w:type="spellEnd"/>
+      <w:r>
+        <w:rPr>
+          <w:szCs w:val="20"/>
+          <w:lang w:val="en-US"/>
+        </w:rPr>
+        <w:t xml:space="preserve"> </w:t>
+      </w:r>
+      <w:proofErr w:type="spellStart"/>
+      <w:r>
+        <w:rPr>
+          <w:szCs w:val="20"/>
+          <w:lang w:val="en-US"/>
         </w:rPr>
         <w:t>felis</w:t>
       </w:r>
@@ -4528,13 +4610,15 @@
       <w:r>
         <w:rPr>
           <w:szCs w:val="20"/>
-        </w:rPr>
-        <w:t xml:space="preserve"> </w:t>
-      </w:r>
-      <w:proofErr w:type="spellStart"/>
-      <w:r>
-        <w:rPr>
-          <w:szCs w:val="20"/>
+          <w:lang w:val="en-US"/>
+        </w:rPr>
+        <w:t xml:space="preserve"> </w:t>
+      </w:r>
+      <w:proofErr w:type="spellStart"/>
+      <w:r>
+        <w:rPr>
+          <w:szCs w:val="20"/>
+          <w:lang w:val="en-US"/>
         </w:rPr>
         <w:t>nibh</w:t>
       </w:r>
@@ -4542,6 +4626,7 @@
       <w:r>
         <w:rPr>
           <w:szCs w:val="20"/>
+          <w:lang w:val="en-US"/>
         </w:rPr>
         <w:t xml:space="preserve">, </w:t>
       </w:r>
@@ -4549,6 +4634,7 @@
       <w:r>
         <w:rPr>
           <w:szCs w:val="20"/>
+          <w:lang w:val="en-US"/>
         </w:rPr>
         <w:t>venenatis</w:t>
       </w:r>
@@ -4556,27 +4642,15 @@
       <w:r>
         <w:rPr>
           <w:szCs w:val="20"/>
-        </w:rPr>
-        <w:t xml:space="preserve"> in </w:t>
-      </w:r>
-      <w:proofErr w:type="spellStart"/>
-      <w:r>
-        <w:rPr>
-          <w:szCs w:val="20"/>
-        </w:rPr>
-        <w:t>lacus</w:t>
-      </w:r>
-      <w:proofErr w:type="spellEnd"/>
-      <w:r>
-        <w:rPr>
-          <w:szCs w:val="20"/>
-        </w:rPr>
-        <w:t xml:space="preserve"> id, </w:t>
-      </w:r>
-      <w:proofErr w:type="spellStart"/>
-      <w:r>
-        <w:rPr>
-          <w:szCs w:val="20"/>
+          <w:lang w:val="en-US"/>
+        </w:rPr>
+        <w:t xml:space="preserve"> in lacus id, </w:t>
+      </w:r>
+      <w:proofErr w:type="spellStart"/>
+      <w:r>
+        <w:rPr>
+          <w:szCs w:val="20"/>
+          <w:lang w:val="en-US"/>
         </w:rPr>
         <w:t>sodales</w:t>
       </w:r>
@@ -4584,13 +4658,15 @@
       <w:r>
         <w:rPr>
           <w:szCs w:val="20"/>
-        </w:rPr>
-        <w:t xml:space="preserve"> </w:t>
-      </w:r>
-      <w:proofErr w:type="spellStart"/>
-      <w:r>
-        <w:rPr>
-          <w:szCs w:val="20"/>
+          <w:lang w:val="en-US"/>
+        </w:rPr>
+        <w:t xml:space="preserve"> </w:t>
+      </w:r>
+      <w:proofErr w:type="spellStart"/>
+      <w:r>
+        <w:rPr>
+          <w:szCs w:val="20"/>
+          <w:lang w:val="en-US"/>
         </w:rPr>
         <w:t>blandit</w:t>
       </w:r>
@@ -4598,13 +4674,15 @@
       <w:r>
         <w:rPr>
           <w:szCs w:val="20"/>
-        </w:rPr>
-        <w:t xml:space="preserve"> </w:t>
-      </w:r>
-      <w:proofErr w:type="spellStart"/>
-      <w:r>
-        <w:rPr>
-          <w:szCs w:val="20"/>
+          <w:lang w:val="en-US"/>
+        </w:rPr>
+        <w:t xml:space="preserve"> </w:t>
+      </w:r>
+      <w:proofErr w:type="spellStart"/>
+      <w:r>
+        <w:rPr>
+          <w:szCs w:val="20"/>
+          <w:lang w:val="en-US"/>
         </w:rPr>
         <w:t>risus</w:t>
       </w:r>
@@ -4612,8 +4690,17 @@
       <w:r>
         <w:rPr>
           <w:szCs w:val="20"/>
-        </w:rPr>
-        <w:t xml:space="preserve">. </w:t>
+          <w:lang w:val="en-US"/>
+        </w:rPr>
+        <w:t>.</w:t>
+      </w:r>
+      <w:proofErr w:type="gramEnd"/>
+      <w:r>
+        <w:rPr>
+          <w:szCs w:val="20"/>
+          <w:lang w:val="en-US"/>
+        </w:rPr>
+        <w:t xml:space="preserve"> </w:t>
       </w:r>
       <w:proofErr w:type="spellStart"/>
       <w:r>
@@ -4880,6 +4967,7 @@
       <w:r>
         <w:rPr>
           <w:szCs w:val="20"/>
+          <w:lang w:val="en-US"/>
         </w:rPr>
         <w:t>Aenean</w:t>
       </w:r>
@@ -4887,27 +4975,15 @@
       <w:r>
         <w:rPr>
           <w:szCs w:val="20"/>
-        </w:rPr>
-        <w:t xml:space="preserve"> </w:t>
-      </w:r>
-      <w:proofErr w:type="spellStart"/>
-      <w:r>
-        <w:rPr>
-          <w:szCs w:val="20"/>
-        </w:rPr>
-        <w:t>ligula</w:t>
-      </w:r>
-      <w:proofErr w:type="spellEnd"/>
-      <w:r>
-        <w:rPr>
-          <w:szCs w:val="20"/>
-        </w:rPr>
-        <w:t xml:space="preserve"> </w:t>
-      </w:r>
-      <w:proofErr w:type="spellStart"/>
-      <w:r>
-        <w:rPr>
-          <w:szCs w:val="20"/>
+          <w:lang w:val="en-US"/>
+        </w:rPr>
+        <w:t xml:space="preserve"> ligula </w:t>
+      </w:r>
+      <w:proofErr w:type="spellStart"/>
+      <w:r>
+        <w:rPr>
+          <w:szCs w:val="20"/>
+          <w:lang w:val="en-US"/>
         </w:rPr>
         <w:t>felis</w:t>
       </w:r>
@@ -4915,6 +4991,7 @@
       <w:r>
         <w:rPr>
           <w:szCs w:val="20"/>
+          <w:lang w:val="en-US"/>
         </w:rPr>
         <w:t xml:space="preserve">, </w:t>
       </w:r>
@@ -4922,6 +4999,7 @@
       <w:r>
         <w:rPr>
           <w:szCs w:val="20"/>
+          <w:lang w:val="en-US"/>
         </w:rPr>
         <w:t>rutrum</w:t>
       </w:r>
@@ -4929,13 +5007,15 @@
       <w:r>
         <w:rPr>
           <w:szCs w:val="20"/>
-        </w:rPr>
-        <w:t xml:space="preserve"> </w:t>
-      </w:r>
-      <w:proofErr w:type="spellStart"/>
-      <w:r>
-        <w:rPr>
-          <w:szCs w:val="20"/>
+          <w:lang w:val="en-US"/>
+        </w:rPr>
+        <w:t xml:space="preserve"> </w:t>
+      </w:r>
+      <w:proofErr w:type="spellStart"/>
+      <w:r>
+        <w:rPr>
+          <w:szCs w:val="20"/>
+          <w:lang w:val="en-US"/>
         </w:rPr>
         <w:t>quis</w:t>
       </w:r>
@@ -4943,13 +5023,15 @@
       <w:r>
         <w:rPr>
           <w:szCs w:val="20"/>
-        </w:rPr>
-        <w:t xml:space="preserve"> </w:t>
-      </w:r>
-      <w:proofErr w:type="spellStart"/>
-      <w:r>
-        <w:rPr>
-          <w:szCs w:val="20"/>
+          <w:lang w:val="en-US"/>
+        </w:rPr>
+        <w:t xml:space="preserve"> </w:t>
+      </w:r>
+      <w:proofErr w:type="spellStart"/>
+      <w:r>
+        <w:rPr>
+          <w:szCs w:val="20"/>
+          <w:lang w:val="en-US"/>
         </w:rPr>
         <w:t>venenatis</w:t>
       </w:r>
@@ -4957,13 +5039,15 @@
       <w:r>
         <w:rPr>
           <w:szCs w:val="20"/>
-        </w:rPr>
-        <w:t xml:space="preserve"> </w:t>
-      </w:r>
-      <w:proofErr w:type="spellStart"/>
-      <w:r>
-        <w:rPr>
-          <w:szCs w:val="20"/>
+          <w:lang w:val="en-US"/>
+        </w:rPr>
+        <w:t xml:space="preserve"> </w:t>
+      </w:r>
+      <w:proofErr w:type="spellStart"/>
+      <w:r>
+        <w:rPr>
+          <w:szCs w:val="20"/>
+          <w:lang w:val="en-US"/>
         </w:rPr>
         <w:t>vel</w:t>
       </w:r>
@@ -4971,27 +5055,15 @@
       <w:r>
         <w:rPr>
           <w:szCs w:val="20"/>
-        </w:rPr>
-        <w:t xml:space="preserve">, semper </w:t>
-      </w:r>
-      <w:proofErr w:type="spellStart"/>
-      <w:r>
-        <w:rPr>
-          <w:szCs w:val="20"/>
-        </w:rPr>
-        <w:t>ac</w:t>
-      </w:r>
-      <w:proofErr w:type="spellEnd"/>
-      <w:r>
-        <w:rPr>
-          <w:szCs w:val="20"/>
-        </w:rPr>
-        <w:t xml:space="preserve"> </w:t>
-      </w:r>
-      <w:proofErr w:type="spellStart"/>
-      <w:r>
-        <w:rPr>
-          <w:szCs w:val="20"/>
+          <w:lang w:val="en-US"/>
+        </w:rPr>
+        <w:t xml:space="preserve">, semper ac </w:t>
+      </w:r>
+      <w:proofErr w:type="spellStart"/>
+      <w:r>
+        <w:rPr>
+          <w:szCs w:val="20"/>
+          <w:lang w:val="en-US"/>
         </w:rPr>
         <w:t>ipsum</w:t>
       </w:r>
@@ -4999,6 +5071,7 @@
       <w:r>
         <w:rPr>
           <w:szCs w:val="20"/>
+          <w:lang w:val="en-US"/>
         </w:rPr>
         <w:t xml:space="preserve">. </w:t>
       </w:r>
@@ -5006,6 +5079,7 @@
       <w:r>
         <w:rPr>
           <w:szCs w:val="20"/>
+          <w:lang w:val="en-US"/>
         </w:rPr>
         <w:t>Aliquam</w:t>
       </w:r>
@@ -5013,13 +5087,15 @@
       <w:r>
         <w:rPr>
           <w:szCs w:val="20"/>
-        </w:rPr>
-        <w:t xml:space="preserve"> </w:t>
-      </w:r>
-      <w:proofErr w:type="spellStart"/>
-      <w:r>
-        <w:rPr>
-          <w:szCs w:val="20"/>
+          <w:lang w:val="en-US"/>
+        </w:rPr>
+        <w:t xml:space="preserve"> </w:t>
+      </w:r>
+      <w:proofErr w:type="spellStart"/>
+      <w:r>
+        <w:rPr>
+          <w:szCs w:val="20"/>
+          <w:lang w:val="en-US"/>
         </w:rPr>
         <w:t>imperdiet</w:t>
       </w:r>
@@ -5027,13 +5103,15 @@
       <w:r>
         <w:rPr>
           <w:szCs w:val="20"/>
-        </w:rPr>
-        <w:t xml:space="preserve"> </w:t>
-      </w:r>
-      <w:proofErr w:type="spellStart"/>
-      <w:r>
-        <w:rPr>
-          <w:szCs w:val="20"/>
+          <w:lang w:val="en-US"/>
+        </w:rPr>
+        <w:t xml:space="preserve"> </w:t>
+      </w:r>
+      <w:proofErr w:type="spellStart"/>
+      <w:r>
+        <w:rPr>
+          <w:szCs w:val="20"/>
+          <w:lang w:val="en-US"/>
         </w:rPr>
         <w:t>posuere</w:t>
       </w:r>
@@ -5041,13 +5119,15 @@
       <w:r>
         <w:rPr>
           <w:szCs w:val="20"/>
-        </w:rPr>
-        <w:t xml:space="preserve"> </w:t>
-      </w:r>
-      <w:proofErr w:type="spellStart"/>
-      <w:r>
-        <w:rPr>
-          <w:szCs w:val="20"/>
+          <w:lang w:val="en-US"/>
+        </w:rPr>
+        <w:t xml:space="preserve"> </w:t>
+      </w:r>
+      <w:proofErr w:type="spellStart"/>
+      <w:r>
+        <w:rPr>
+          <w:szCs w:val="20"/>
+          <w:lang w:val="en-US"/>
         </w:rPr>
         <w:t>mauris</w:t>
       </w:r>
@@ -5055,6 +5135,7 @@
       <w:r>
         <w:rPr>
           <w:szCs w:val="20"/>
+          <w:lang w:val="en-US"/>
         </w:rPr>
         <w:t xml:space="preserve">, in </w:t>
       </w:r>
@@ -5062,6 +5143,7 @@
       <w:r>
         <w:rPr>
           <w:szCs w:val="20"/>
+          <w:lang w:val="en-US"/>
         </w:rPr>
         <w:t>dapibus</w:t>
       </w:r>
@@ -5069,13 +5151,15 @@
       <w:r>
         <w:rPr>
           <w:szCs w:val="20"/>
-        </w:rPr>
-        <w:t xml:space="preserve"> </w:t>
-      </w:r>
-      <w:proofErr w:type="spellStart"/>
-      <w:r>
-        <w:rPr>
-          <w:szCs w:val="20"/>
+          <w:lang w:val="en-US"/>
+        </w:rPr>
+        <w:t xml:space="preserve"> </w:t>
+      </w:r>
+      <w:proofErr w:type="spellStart"/>
+      <w:r>
+        <w:rPr>
+          <w:szCs w:val="20"/>
+          <w:lang w:val="en-US"/>
         </w:rPr>
         <w:t>neque</w:t>
       </w:r>
@@ -5083,13 +5167,15 @@
       <w:r>
         <w:rPr>
           <w:szCs w:val="20"/>
-        </w:rPr>
-        <w:t xml:space="preserve"> </w:t>
-      </w:r>
-      <w:proofErr w:type="spellStart"/>
-      <w:r>
-        <w:rPr>
-          <w:szCs w:val="20"/>
+          <w:lang w:val="en-US"/>
+        </w:rPr>
+        <w:t xml:space="preserve"> </w:t>
+      </w:r>
+      <w:proofErr w:type="spellStart"/>
+      <w:r>
+        <w:rPr>
+          <w:szCs w:val="20"/>
+          <w:lang w:val="en-US"/>
         </w:rPr>
         <w:t>sodales</w:t>
       </w:r>
@@ -5097,13 +5183,50 @@
       <w:r>
         <w:rPr>
           <w:szCs w:val="20"/>
-        </w:rPr>
-        <w:t xml:space="preserve"> nec. Duis </w:t>
-      </w:r>
-      <w:proofErr w:type="spellStart"/>
-      <w:r>
-        <w:rPr>
-          <w:szCs w:val="20"/>
+          <w:lang w:val="en-US"/>
+        </w:rPr>
+        <w:t xml:space="preserve"> </w:t>
+      </w:r>
+      <w:proofErr w:type="spellStart"/>
+      <w:proofErr w:type="gramStart"/>
+      <w:r>
+        <w:rPr>
+          <w:szCs w:val="20"/>
+          <w:lang w:val="en-US"/>
+        </w:rPr>
+        <w:t>nec</w:t>
+      </w:r>
+      <w:proofErr w:type="spellEnd"/>
+      <w:proofErr w:type="gramEnd"/>
+      <w:r>
+        <w:rPr>
+          <w:szCs w:val="20"/>
+          <w:lang w:val="en-US"/>
+        </w:rPr>
+        <w:t xml:space="preserve">. </w:t>
+      </w:r>
+      <w:proofErr w:type="spellStart"/>
+      <w:proofErr w:type="gramStart"/>
+      <w:r>
+        <w:rPr>
+          <w:szCs w:val="20"/>
+          <w:lang w:val="en-US"/>
+        </w:rPr>
+        <w:t>Duis</w:t>
+      </w:r>
+      <w:proofErr w:type="spellEnd"/>
+      <w:r>
+        <w:rPr>
+          <w:szCs w:val="20"/>
+          <w:lang w:val="en-US"/>
+        </w:rPr>
+        <w:t xml:space="preserve"> </w:t>
+      </w:r>
+      <w:proofErr w:type="spellStart"/>
+      <w:r>
+        <w:rPr>
+          <w:szCs w:val="20"/>
+          <w:lang w:val="en-US"/>
         </w:rPr>
         <w:t>felis</w:t>
       </w:r>
@@ -5111,13 +5234,15 @@
       <w:r>
         <w:rPr>
           <w:szCs w:val="20"/>
-        </w:rPr>
-        <w:t xml:space="preserve"> </w:t>
-      </w:r>
-      <w:proofErr w:type="spellStart"/>
-      <w:r>
-        <w:rPr>
-          <w:szCs w:val="20"/>
+          <w:lang w:val="en-US"/>
+        </w:rPr>
+        <w:t xml:space="preserve"> </w:t>
+      </w:r>
+      <w:proofErr w:type="spellStart"/>
+      <w:r>
+        <w:rPr>
+          <w:szCs w:val="20"/>
+          <w:lang w:val="en-US"/>
         </w:rPr>
         <w:t>nibh</w:t>
       </w:r>
@@ -5125,6 +5250,7 @@
       <w:r>
         <w:rPr>
           <w:szCs w:val="20"/>
+          <w:lang w:val="en-US"/>
         </w:rPr>
         <w:t xml:space="preserve">, </w:t>
       </w:r>
@@ -5132,6 +5258,7 @@
       <w:r>
         <w:rPr>
           <w:szCs w:val="20"/>
+          <w:lang w:val="en-US"/>
         </w:rPr>
         <w:t>venenatis</w:t>
       </w:r>
@@ -5139,27 +5266,15 @@
       <w:r>
         <w:rPr>
           <w:szCs w:val="20"/>
-        </w:rPr>
-        <w:t xml:space="preserve"> in </w:t>
-      </w:r>
-      <w:proofErr w:type="spellStart"/>
-      <w:r>
-        <w:rPr>
-          <w:szCs w:val="20"/>
-        </w:rPr>
-        <w:t>lacus</w:t>
-      </w:r>
-      <w:proofErr w:type="spellEnd"/>
-      <w:r>
-        <w:rPr>
-          <w:szCs w:val="20"/>
-        </w:rPr>
-        <w:t xml:space="preserve"> id, </w:t>
-      </w:r>
-      <w:proofErr w:type="spellStart"/>
-      <w:r>
-        <w:rPr>
-          <w:szCs w:val="20"/>
+          <w:lang w:val="en-US"/>
+        </w:rPr>
+        <w:t xml:space="preserve"> in lacus id, </w:t>
+      </w:r>
+      <w:proofErr w:type="spellStart"/>
+      <w:r>
+        <w:rPr>
+          <w:szCs w:val="20"/>
+          <w:lang w:val="en-US"/>
         </w:rPr>
         <w:t>sodales</w:t>
       </w:r>
@@ -5167,13 +5282,15 @@
       <w:r>
         <w:rPr>
           <w:szCs w:val="20"/>
-        </w:rPr>
-        <w:t xml:space="preserve"> </w:t>
-      </w:r>
-      <w:proofErr w:type="spellStart"/>
-      <w:r>
-        <w:rPr>
-          <w:szCs w:val="20"/>
+          <w:lang w:val="en-US"/>
+        </w:rPr>
+        <w:t xml:space="preserve"> </w:t>
+      </w:r>
+      <w:proofErr w:type="spellStart"/>
+      <w:r>
+        <w:rPr>
+          <w:szCs w:val="20"/>
+          <w:lang w:val="en-US"/>
         </w:rPr>
         <w:t>blandit</w:t>
       </w:r>
@@ -5181,13 +5298,15 @@
       <w:r>
         <w:rPr>
           <w:szCs w:val="20"/>
-        </w:rPr>
-        <w:t xml:space="preserve"> </w:t>
-      </w:r>
-      <w:proofErr w:type="spellStart"/>
-      <w:r>
-        <w:rPr>
-          <w:szCs w:val="20"/>
+          <w:lang w:val="en-US"/>
+        </w:rPr>
+        <w:t xml:space="preserve"> </w:t>
+      </w:r>
+      <w:proofErr w:type="spellStart"/>
+      <w:r>
+        <w:rPr>
+          <w:szCs w:val="20"/>
+          <w:lang w:val="en-US"/>
         </w:rPr>
         <w:t>risus</w:t>
       </w:r>
@@ -5195,8 +5314,17 @@
       <w:r>
         <w:rPr>
           <w:szCs w:val="20"/>
-        </w:rPr>
-        <w:t xml:space="preserve">. </w:t>
+          <w:lang w:val="en-US"/>
+        </w:rPr>
+        <w:t>.</w:t>
+      </w:r>
+      <w:proofErr w:type="gramEnd"/>
+      <w:r>
+        <w:rPr>
+          <w:szCs w:val="20"/>
+          <w:lang w:val="en-US"/>
+        </w:rPr>
+        <w:t xml:space="preserve"> </w:t>
       </w:r>
       <w:proofErr w:type="spellStart"/>
       <w:r>
@@ -5472,6 +5600,7 @@
       <w:r>
         <w:rPr>
           <w:szCs w:val="20"/>
+          <w:lang w:val="en-US"/>
         </w:rPr>
         <w:t>Aenean</w:t>
       </w:r>
@@ -5479,27 +5608,15 @@
       <w:r>
         <w:rPr>
           <w:szCs w:val="20"/>
-        </w:rPr>
-        <w:t xml:space="preserve"> </w:t>
-      </w:r>
-      <w:proofErr w:type="spellStart"/>
-      <w:r>
-        <w:rPr>
-          <w:szCs w:val="20"/>
-        </w:rPr>
-        <w:t>ligula</w:t>
-      </w:r>
-      <w:proofErr w:type="spellEnd"/>
-      <w:r>
-        <w:rPr>
-          <w:szCs w:val="20"/>
-        </w:rPr>
-        <w:t xml:space="preserve"> </w:t>
-      </w:r>
-      <w:proofErr w:type="spellStart"/>
-      <w:r>
-        <w:rPr>
-          <w:szCs w:val="20"/>
+          <w:lang w:val="en-US"/>
+        </w:rPr>
+        <w:t xml:space="preserve"> ligula </w:t>
+      </w:r>
+      <w:proofErr w:type="spellStart"/>
+      <w:r>
+        <w:rPr>
+          <w:szCs w:val="20"/>
+          <w:lang w:val="en-US"/>
         </w:rPr>
         <w:t>felis</w:t>
       </w:r>
@@ -5507,6 +5624,7 @@
       <w:r>
         <w:rPr>
           <w:szCs w:val="20"/>
+          <w:lang w:val="en-US"/>
         </w:rPr>
         <w:t xml:space="preserve">, </w:t>
       </w:r>
@@ -5514,6 +5632,7 @@
       <w:r>
         <w:rPr>
           <w:szCs w:val="20"/>
+          <w:lang w:val="en-US"/>
         </w:rPr>
         <w:t>rutrum</w:t>
       </w:r>
@@ -5521,13 +5640,15 @@
       <w:r>
         <w:rPr>
           <w:szCs w:val="20"/>
-        </w:rPr>
-        <w:t xml:space="preserve"> </w:t>
-      </w:r>
-      <w:proofErr w:type="spellStart"/>
-      <w:r>
-        <w:rPr>
-          <w:szCs w:val="20"/>
+          <w:lang w:val="en-US"/>
+        </w:rPr>
+        <w:t xml:space="preserve"> </w:t>
+      </w:r>
+      <w:proofErr w:type="spellStart"/>
+      <w:r>
+        <w:rPr>
+          <w:szCs w:val="20"/>
+          <w:lang w:val="en-US"/>
         </w:rPr>
         <w:t>quis</w:t>
       </w:r>
@@ -5535,13 +5656,15 @@
       <w:r>
         <w:rPr>
           <w:szCs w:val="20"/>
-        </w:rPr>
-        <w:t xml:space="preserve"> </w:t>
-      </w:r>
-      <w:proofErr w:type="spellStart"/>
-      <w:r>
-        <w:rPr>
-          <w:szCs w:val="20"/>
+          <w:lang w:val="en-US"/>
+        </w:rPr>
+        <w:t xml:space="preserve"> </w:t>
+      </w:r>
+      <w:proofErr w:type="spellStart"/>
+      <w:r>
+        <w:rPr>
+          <w:szCs w:val="20"/>
+          <w:lang w:val="en-US"/>
         </w:rPr>
         <w:t>venenatis</w:t>
       </w:r>
@@ -5549,13 +5672,15 @@
       <w:r>
         <w:rPr>
           <w:szCs w:val="20"/>
-        </w:rPr>
-        <w:t xml:space="preserve"> </w:t>
-      </w:r>
-      <w:proofErr w:type="spellStart"/>
-      <w:r>
-        <w:rPr>
-          <w:szCs w:val="20"/>
+          <w:lang w:val="en-US"/>
+        </w:rPr>
+        <w:t xml:space="preserve"> </w:t>
+      </w:r>
+      <w:proofErr w:type="spellStart"/>
+      <w:r>
+        <w:rPr>
+          <w:szCs w:val="20"/>
+          <w:lang w:val="en-US"/>
         </w:rPr>
         <w:t>vel</w:t>
       </w:r>
@@ -5563,27 +5688,15 @@
       <w:r>
         <w:rPr>
           <w:szCs w:val="20"/>
-        </w:rPr>
-        <w:t xml:space="preserve">, semper </w:t>
-      </w:r>
-      <w:proofErr w:type="spellStart"/>
-      <w:r>
-        <w:rPr>
-          <w:szCs w:val="20"/>
-        </w:rPr>
-        <w:t>ac</w:t>
-      </w:r>
-      <w:proofErr w:type="spellEnd"/>
-      <w:r>
-        <w:rPr>
-          <w:szCs w:val="20"/>
-        </w:rPr>
-        <w:t xml:space="preserve"> </w:t>
-      </w:r>
-      <w:proofErr w:type="spellStart"/>
-      <w:r>
-        <w:rPr>
-          <w:szCs w:val="20"/>
+          <w:lang w:val="en-US"/>
+        </w:rPr>
+        <w:t xml:space="preserve">, semper ac </w:t>
+      </w:r>
+      <w:proofErr w:type="spellStart"/>
+      <w:r>
+        <w:rPr>
+          <w:szCs w:val="20"/>
+          <w:lang w:val="en-US"/>
         </w:rPr>
         <w:t>ipsum</w:t>
       </w:r>
@@ -5591,6 +5704,7 @@
       <w:r>
         <w:rPr>
           <w:szCs w:val="20"/>
+          <w:lang w:val="en-US"/>
         </w:rPr>
         <w:t xml:space="preserve">. </w:t>
       </w:r>
@@ -5598,6 +5712,7 @@
       <w:r>
         <w:rPr>
           <w:szCs w:val="20"/>
+          <w:lang w:val="en-US"/>
         </w:rPr>
         <w:t>Aliquam</w:t>
       </w:r>
@@ -5605,13 +5720,15 @@
       <w:r>
         <w:rPr>
           <w:szCs w:val="20"/>
-        </w:rPr>
-        <w:t xml:space="preserve"> </w:t>
-      </w:r>
-      <w:proofErr w:type="spellStart"/>
-      <w:r>
-        <w:rPr>
-          <w:szCs w:val="20"/>
+          <w:lang w:val="en-US"/>
+        </w:rPr>
+        <w:t xml:space="preserve"> </w:t>
+      </w:r>
+      <w:proofErr w:type="spellStart"/>
+      <w:r>
+        <w:rPr>
+          <w:szCs w:val="20"/>
+          <w:lang w:val="en-US"/>
         </w:rPr>
         <w:t>imperdiet</w:t>
       </w:r>
@@ -5619,13 +5736,15 @@
       <w:r>
         <w:rPr>
           <w:szCs w:val="20"/>
-        </w:rPr>
-        <w:t xml:space="preserve"> </w:t>
-      </w:r>
-      <w:proofErr w:type="spellStart"/>
-      <w:r>
-        <w:rPr>
-          <w:szCs w:val="20"/>
+          <w:lang w:val="en-US"/>
+        </w:rPr>
+        <w:t xml:space="preserve"> </w:t>
+      </w:r>
+      <w:proofErr w:type="spellStart"/>
+      <w:r>
+        <w:rPr>
+          <w:szCs w:val="20"/>
+          <w:lang w:val="en-US"/>
         </w:rPr>
         <w:t>posuere</w:t>
       </w:r>
@@ -5633,13 +5752,15 @@
       <w:r>
         <w:rPr>
           <w:szCs w:val="20"/>
-        </w:rPr>
-        <w:t xml:space="preserve"> </w:t>
-      </w:r>
-      <w:proofErr w:type="spellStart"/>
-      <w:r>
-        <w:rPr>
-          <w:szCs w:val="20"/>
+          <w:lang w:val="en-US"/>
+        </w:rPr>
+        <w:t xml:space="preserve"> </w:t>
+      </w:r>
+      <w:proofErr w:type="spellStart"/>
+      <w:r>
+        <w:rPr>
+          <w:szCs w:val="20"/>
+          <w:lang w:val="en-US"/>
         </w:rPr>
         <w:t>mauris</w:t>
       </w:r>
@@ -5647,6 +5768,7 @@
       <w:r>
         <w:rPr>
           <w:szCs w:val="20"/>
+          <w:lang w:val="en-US"/>
         </w:rPr>
         <w:t xml:space="preserve">, in </w:t>
       </w:r>
@@ -5654,6 +5776,7 @@
       <w:r>
         <w:rPr>
           <w:szCs w:val="20"/>
+          <w:lang w:val="en-US"/>
         </w:rPr>
         <w:t>dapibus</w:t>
       </w:r>
@@ -5661,13 +5784,15 @@
       <w:r>
         <w:rPr>
           <w:szCs w:val="20"/>
-        </w:rPr>
-        <w:t xml:space="preserve"> </w:t>
-      </w:r>
-      <w:proofErr w:type="spellStart"/>
-      <w:r>
-        <w:rPr>
-          <w:szCs w:val="20"/>
+          <w:lang w:val="en-US"/>
+        </w:rPr>
+        <w:t xml:space="preserve"> </w:t>
+      </w:r>
+      <w:proofErr w:type="spellStart"/>
+      <w:r>
+        <w:rPr>
+          <w:szCs w:val="20"/>
+          <w:lang w:val="en-US"/>
         </w:rPr>
         <w:t>neque</w:t>
       </w:r>
@@ -5675,13 +5800,15 @@
       <w:r>
         <w:rPr>
           <w:szCs w:val="20"/>
-        </w:rPr>
-        <w:t xml:space="preserve"> </w:t>
-      </w:r>
-      <w:proofErr w:type="spellStart"/>
-      <w:r>
-        <w:rPr>
-          <w:szCs w:val="20"/>
+          <w:lang w:val="en-US"/>
+        </w:rPr>
+        <w:t xml:space="preserve"> </w:t>
+      </w:r>
+      <w:proofErr w:type="spellStart"/>
+      <w:r>
+        <w:rPr>
+          <w:szCs w:val="20"/>
+          <w:lang w:val="en-US"/>
         </w:rPr>
         <w:t>sodales</w:t>
       </w:r>
@@ -5689,13 +5816,50 @@
       <w:r>
         <w:rPr>
           <w:szCs w:val="20"/>
-        </w:rPr>
-        <w:t xml:space="preserve"> nec. Duis </w:t>
-      </w:r>
-      <w:proofErr w:type="spellStart"/>
-      <w:r>
-        <w:rPr>
-          <w:szCs w:val="20"/>
+          <w:lang w:val="en-US"/>
+        </w:rPr>
+        <w:t xml:space="preserve"> </w:t>
+      </w:r>
+      <w:proofErr w:type="spellStart"/>
+      <w:proofErr w:type="gramStart"/>
+      <w:r>
+        <w:rPr>
+          <w:szCs w:val="20"/>
+          <w:lang w:val="en-US"/>
+        </w:rPr>
+        <w:t>nec</w:t>
+      </w:r>
+      <w:proofErr w:type="spellEnd"/>
+      <w:proofErr w:type="gramEnd"/>
+      <w:r>
+        <w:rPr>
+          <w:szCs w:val="20"/>
+          <w:lang w:val="en-US"/>
+        </w:rPr>
+        <w:t xml:space="preserve">. </w:t>
+      </w:r>
+      <w:proofErr w:type="spellStart"/>
+      <w:proofErr w:type="gramStart"/>
+      <w:r>
+        <w:rPr>
+          <w:szCs w:val="20"/>
+          <w:lang w:val="en-US"/>
+        </w:rPr>
+        <w:t>Duis</w:t>
+      </w:r>
+      <w:proofErr w:type="spellEnd"/>
+      <w:r>
+        <w:rPr>
+          <w:szCs w:val="20"/>
+          <w:lang w:val="en-US"/>
+        </w:rPr>
+        <w:t xml:space="preserve"> </w:t>
+      </w:r>
+      <w:proofErr w:type="spellStart"/>
+      <w:r>
+        <w:rPr>
+          <w:szCs w:val="20"/>
+          <w:lang w:val="en-US"/>
         </w:rPr>
         <w:t>felis</w:t>
       </w:r>
@@ -5703,13 +5867,15 @@
       <w:r>
         <w:rPr>
           <w:szCs w:val="20"/>
-        </w:rPr>
-        <w:t xml:space="preserve"> </w:t>
-      </w:r>
-      <w:proofErr w:type="spellStart"/>
-      <w:r>
-        <w:rPr>
-          <w:szCs w:val="20"/>
+          <w:lang w:val="en-US"/>
+        </w:rPr>
+        <w:t xml:space="preserve"> </w:t>
+      </w:r>
+      <w:proofErr w:type="spellStart"/>
+      <w:r>
+        <w:rPr>
+          <w:szCs w:val="20"/>
+          <w:lang w:val="en-US"/>
         </w:rPr>
         <w:t>nibh</w:t>
       </w:r>
@@ -5717,6 +5883,7 @@
       <w:r>
         <w:rPr>
           <w:szCs w:val="20"/>
+          <w:lang w:val="en-US"/>
         </w:rPr>
         <w:t xml:space="preserve">, </w:t>
       </w:r>
@@ -5724,6 +5891,7 @@
       <w:r>
         <w:rPr>
           <w:szCs w:val="20"/>
+          <w:lang w:val="en-US"/>
         </w:rPr>
         <w:t>venenatis</w:t>
       </w:r>
@@ -5731,27 +5899,15 @@
       <w:r>
         <w:rPr>
           <w:szCs w:val="20"/>
-        </w:rPr>
-        <w:t xml:space="preserve"> in </w:t>
-      </w:r>
-      <w:proofErr w:type="spellStart"/>
-      <w:r>
-        <w:rPr>
-          <w:szCs w:val="20"/>
-        </w:rPr>
-        <w:t>lacus</w:t>
-      </w:r>
-      <w:proofErr w:type="spellEnd"/>
-      <w:r>
-        <w:rPr>
-          <w:szCs w:val="20"/>
-        </w:rPr>
-        <w:t xml:space="preserve"> id, </w:t>
-      </w:r>
-      <w:proofErr w:type="spellStart"/>
-      <w:r>
-        <w:rPr>
-          <w:szCs w:val="20"/>
+          <w:lang w:val="en-US"/>
+        </w:rPr>
+        <w:t xml:space="preserve"> in lacus id, </w:t>
+      </w:r>
+      <w:proofErr w:type="spellStart"/>
+      <w:r>
+        <w:rPr>
+          <w:szCs w:val="20"/>
+          <w:lang w:val="en-US"/>
         </w:rPr>
         <w:t>sodales</w:t>
       </w:r>
@@ -5759,13 +5915,15 @@
       <w:r>
         <w:rPr>
           <w:szCs w:val="20"/>
-        </w:rPr>
-        <w:t xml:space="preserve"> </w:t>
-      </w:r>
-      <w:proofErr w:type="spellStart"/>
-      <w:r>
-        <w:rPr>
-          <w:szCs w:val="20"/>
+          <w:lang w:val="en-US"/>
+        </w:rPr>
+        <w:t xml:space="preserve"> </w:t>
+      </w:r>
+      <w:proofErr w:type="spellStart"/>
+      <w:r>
+        <w:rPr>
+          <w:szCs w:val="20"/>
+          <w:lang w:val="en-US"/>
         </w:rPr>
         <w:t>blandit</w:t>
       </w:r>
@@ -5773,13 +5931,15 @@
       <w:r>
         <w:rPr>
           <w:szCs w:val="20"/>
-        </w:rPr>
-        <w:t xml:space="preserve"> </w:t>
-      </w:r>
-      <w:proofErr w:type="spellStart"/>
-      <w:r>
-        <w:rPr>
-          <w:szCs w:val="20"/>
+          <w:lang w:val="en-US"/>
+        </w:rPr>
+        <w:t xml:space="preserve"> </w:t>
+      </w:r>
+      <w:proofErr w:type="spellStart"/>
+      <w:r>
+        <w:rPr>
+          <w:szCs w:val="20"/>
+          <w:lang w:val="en-US"/>
         </w:rPr>
         <w:t>risus</w:t>
       </w:r>
@@ -5787,8 +5947,17 @@
       <w:r>
         <w:rPr>
           <w:szCs w:val="20"/>
-        </w:rPr>
-        <w:t xml:space="preserve">. </w:t>
+          <w:lang w:val="en-US"/>
+        </w:rPr>
+        <w:t>.</w:t>
+      </w:r>
+      <w:proofErr w:type="gramEnd"/>
+      <w:r>
+        <w:rPr>
+          <w:szCs w:val="20"/>
+          <w:lang w:val="en-US"/>
+        </w:rPr>
+        <w:t xml:space="preserve"> </w:t>
       </w:r>
       <w:proofErr w:type="spellStart"/>
       <w:r>
@@ -8643,7 +8812,6 @@
         <w:rPr>
           <w:lang w:eastAsia="fr-FR"/>
         </w:rPr>
-        <w:lastRenderedPageBreak/>
         <w:t>fringilla</w:t>
       </w:r>
       <w:proofErr w:type="spellEnd"/>
@@ -10014,10 +10182,7 @@
       <w:proofErr w:type="spellEnd"/>
     </w:p>
     <w:p/>
-    <w:p>
-      <w:bookmarkStart w:id="0" w:name="_GoBack"/>
-      <w:bookmarkEnd w:id="0"/>
-    </w:p>
+    <w:p/>
     <w:sectPr>
       <w:type w:val="continuous"/>
       <w:pgSz w:w="11906" w:h="16838"/>
@@ -10138,6 +10303,168 @@
               <w:noProof/>
             </w:rPr>
             <w:t>3</w:t>
+          </w:r>
+          <w:r>
+            <w:rPr>
+              <w:b/>
+            </w:rPr>
+            <w:fldChar w:fldCharType="end"/>
+          </w:r>
+        </w:p>
+      </w:tc>
+      <w:tc>
+        <w:tcPr>
+          <w:tcW w:w="4001" w:type="dxa"/>
+        </w:tcPr>
+        <w:p>
+          <w:pPr>
+            <w:pStyle w:val="Pieddepage"/>
+            <w:jc w:val="right"/>
+            <w:rPr>
+              <w:i/>
+              <w:sz w:val="18"/>
+            </w:rPr>
+          </w:pPr>
+          <w:r>
+            <w:rPr>
+              <w:i/>
+              <w:sz w:val="18"/>
+            </w:rPr>
+            <w:t>Cycle 1 : Titre du cycle 1</w:t>
+          </w:r>
+        </w:p>
+        <w:p>
+          <w:pPr>
+            <w:pStyle w:val="Pieddepage"/>
+            <w:jc w:val="right"/>
+            <w:rPr>
+              <w:i/>
+              <w:sz w:val="18"/>
+            </w:rPr>
+          </w:pPr>
+          <w:r>
+            <w:rPr>
+              <w:i/>
+              <w:sz w:val="18"/>
+            </w:rPr>
+            <w:t>Chapitre</w:t>
+          </w:r>
+          <w:r>
+            <w:rPr>
+              <w:i/>
+              <w:sz w:val="18"/>
+            </w:rPr>
+            <w:t xml:space="preserve"> 1 : Titre du </w:t>
+          </w:r>
+          <w:r>
+            <w:rPr>
+              <w:i/>
+              <w:sz w:val="18"/>
+            </w:rPr>
+            <w:t xml:space="preserve">Chapitre </w:t>
+          </w:r>
+          <w:r>
+            <w:rPr>
+              <w:i/>
+              <w:sz w:val="18"/>
+            </w:rPr>
+            <w:t>1</w:t>
+          </w:r>
+        </w:p>
+      </w:tc>
+    </w:tr>
+  </w:tbl>
+  <w:p>
+    <w:pPr>
+      <w:pStyle w:val="Pieddepage"/>
+    </w:pPr>
+  </w:p>
+</w:ftr>
+</file>
+
+<file path=word/footer2.xml><?xml version="1.0" encoding="utf-8"?>
+<w:ftr xmlns:wpc="http://schemas.microsoft.com/office/word/2010/wordprocessingCanvas" xmlns:mc="http://schemas.openxmlformats.org/markup-compatibility/2006" xmlns:o="urn:schemas-microsoft-com:office:office" xmlns:r="http://schemas.openxmlformats.org/officeDocument/2006/relationships" xmlns:m="http://schemas.openxmlformats.org/officeDocument/2006/math" xmlns:v="urn:schemas-microsoft-com:vml" xmlns:wp14="http://schemas.microsoft.com/office/word/2010/wordprocessingDrawing" xmlns:wp="http://schemas.openxmlformats.org/drawingml/2006/wordprocessingDrawing" xmlns:w10="urn:schemas-microsoft-com:office:word" xmlns:w="http://schemas.openxmlformats.org/wordprocessingml/2006/main" xmlns:w14="http://schemas.microsoft.com/office/word/2010/wordml" xmlns:wpg="http://schemas.microsoft.com/office/word/2010/wordprocessingGroup" xmlns:wpi="http://schemas.microsoft.com/office/word/2010/wordprocessingInk" xmlns:wne="http://schemas.microsoft.com/office/word/2006/wordml" xmlns:wps="http://schemas.microsoft.com/office/word/2010/wordprocessingShape" mc:Ignorable="w14 wp14">
+  <w:tbl>
+    <w:tblPr>
+      <w:tblStyle w:val="Grilledutableau"/>
+      <w:tblW w:w="0" w:type="auto"/>
+      <w:tblBorders>
+        <w:left w:val="none" w:sz="0" w:space="0" w:color="auto"/>
+        <w:bottom w:val="none" w:sz="0" w:space="0" w:color="auto"/>
+        <w:right w:val="none" w:sz="0" w:space="0" w:color="auto"/>
+        <w:insideH w:val="none" w:sz="0" w:space="0" w:color="auto"/>
+        <w:insideV w:val="none" w:sz="0" w:space="0" w:color="auto"/>
+      </w:tblBorders>
+      <w:tblLook w:val="04A0" w:firstRow="1" w:lastRow="0" w:firstColumn="1" w:lastColumn="0" w:noHBand="0" w:noVBand="1"/>
+    </w:tblPr>
+    <w:tblGrid>
+      <w:gridCol w:w="4077"/>
+      <w:gridCol w:w="1134"/>
+      <w:gridCol w:w="4001"/>
+    </w:tblGrid>
+    <w:tr>
+      <w:tc>
+        <w:tcPr>
+          <w:tcW w:w="4077" w:type="dxa"/>
+          <w:vAlign w:val="center"/>
+        </w:tcPr>
+        <w:p>
+          <w:pPr>
+            <w:pStyle w:val="Pieddepage"/>
+            <w:jc w:val="left"/>
+            <w:rPr>
+              <w:rFonts w:ascii="Tw Cen MT" w:hAnsi="Tw Cen MT"/>
+              <w:i/>
+              <w:sz w:val="18"/>
+            </w:rPr>
+          </w:pPr>
+          <w:r>
+            <w:rPr>
+              <w:rFonts w:ascii="Tw Cen MT" w:hAnsi="Tw Cen MT"/>
+              <w:i/>
+              <w:sz w:val="18"/>
+            </w:rPr>
+            <w:t>Xavier Pessoles</w:t>
+          </w:r>
+        </w:p>
+      </w:tc>
+      <w:tc>
+        <w:tcPr>
+          <w:tcW w:w="1134" w:type="dxa"/>
+          <w:vAlign w:val="center"/>
+        </w:tcPr>
+        <w:p>
+          <w:pPr>
+            <w:pStyle w:val="Pieddepage"/>
+            <w:jc w:val="center"/>
+            <w:rPr>
+              <w:b/>
+            </w:rPr>
+          </w:pPr>
+          <w:r>
+            <w:rPr>
+              <w:b/>
+            </w:rPr>
+            <w:fldChar w:fldCharType="begin"/>
+          </w:r>
+          <w:r>
+            <w:rPr>
+              <w:b/>
+            </w:rPr>
+            <w:instrText>PAGE   \* MERGEFORMAT</w:instrText>
+          </w:r>
+          <w:r>
+            <w:rPr>
+              <w:b/>
+            </w:rPr>
+            <w:fldChar w:fldCharType="separate"/>
+          </w:r>
+          <w:r>
+            <w:rPr>
+              <w:b/>
+              <w:noProof/>
+            </w:rPr>
+            <w:t>1</w:t>
           </w:r>
           <w:r>
             <w:rPr>
@@ -10807,6 +11134,121 @@
       </w:pPr>
     </w:lvl>
   </w:abstractNum>
+  <w:abstractNum w:abstractNumId="4">
+    <w:nsid w:val="67A318A4"/>
+    <w:multiLevelType w:val="hybridMultilevel"/>
+    <w:tmpl w:val="F028D80C"/>
+    <w:lvl w:ilvl="0" w:tplc="BE16E2D0">
+      <w:start w:val="1"/>
+      <w:numFmt w:val="bullet"/>
+      <w:lvlText w:val=""/>
+      <w:lvlJc w:val="left"/>
+      <w:pPr>
+        <w:ind w:left="720" w:hanging="360"/>
+      </w:pPr>
+      <w:rPr>
+        <w:rFonts w:ascii="Wingdings" w:hAnsi="Wingdings" w:hint="default"/>
+        <w:color w:val="215868" w:themeColor="accent5" w:themeShade="80"/>
+        <w:sz w:val="18"/>
+      </w:rPr>
+    </w:lvl>
+    <w:lvl w:ilvl="1" w:tplc="040C0003" w:tentative="1">
+      <w:start w:val="1"/>
+      <w:numFmt w:val="bullet"/>
+      <w:lvlText w:val="o"/>
+      <w:lvlJc w:val="left"/>
+      <w:pPr>
+        <w:ind w:left="1440" w:hanging="360"/>
+      </w:pPr>
+      <w:rPr>
+        <w:rFonts w:ascii="Courier New" w:hAnsi="Courier New" w:cs="Courier New" w:hint="default"/>
+      </w:rPr>
+    </w:lvl>
+    <w:lvl w:ilvl="2" w:tplc="040C0005" w:tentative="1">
+      <w:start w:val="1"/>
+      <w:numFmt w:val="bullet"/>
+      <w:lvlText w:val=""/>
+      <w:lvlJc w:val="left"/>
+      <w:pPr>
+        <w:ind w:left="2160" w:hanging="360"/>
+      </w:pPr>
+      <w:rPr>
+        <w:rFonts w:ascii="Wingdings" w:hAnsi="Wingdings" w:hint="default"/>
+      </w:rPr>
+    </w:lvl>
+    <w:lvl w:ilvl="3" w:tplc="040C0001" w:tentative="1">
+      <w:start w:val="1"/>
+      <w:numFmt w:val="bullet"/>
+      <w:lvlText w:val=""/>
+      <w:lvlJc w:val="left"/>
+      <w:pPr>
+        <w:ind w:left="2880" w:hanging="360"/>
+      </w:pPr>
+      <w:rPr>
+        <w:rFonts w:ascii="Symbol" w:hAnsi="Symbol" w:hint="default"/>
+      </w:rPr>
+    </w:lvl>
+    <w:lvl w:ilvl="4" w:tplc="040C0003" w:tentative="1">
+      <w:start w:val="1"/>
+      <w:numFmt w:val="bullet"/>
+      <w:lvlText w:val="o"/>
+      <w:lvlJc w:val="left"/>
+      <w:pPr>
+        <w:ind w:left="3600" w:hanging="360"/>
+      </w:pPr>
+      <w:rPr>
+        <w:rFonts w:ascii="Courier New" w:hAnsi="Courier New" w:cs="Courier New" w:hint="default"/>
+      </w:rPr>
+    </w:lvl>
+    <w:lvl w:ilvl="5" w:tplc="040C0005" w:tentative="1">
+      <w:start w:val="1"/>
+      <w:numFmt w:val="bullet"/>
+      <w:lvlText w:val=""/>
+      <w:lvlJc w:val="left"/>
+      <w:pPr>
+        <w:ind w:left="4320" w:hanging="360"/>
+      </w:pPr>
+      <w:rPr>
+        <w:rFonts w:ascii="Wingdings" w:hAnsi="Wingdings" w:hint="default"/>
+      </w:rPr>
+    </w:lvl>
+    <w:lvl w:ilvl="6" w:tplc="040C0001" w:tentative="1">
+      <w:start w:val="1"/>
+      <w:numFmt w:val="bullet"/>
+      <w:lvlText w:val=""/>
+      <w:lvlJc w:val="left"/>
+      <w:pPr>
+        <w:ind w:left="5040" w:hanging="360"/>
+      </w:pPr>
+      <w:rPr>
+        <w:rFonts w:ascii="Symbol" w:hAnsi="Symbol" w:hint="default"/>
+      </w:rPr>
+    </w:lvl>
+    <w:lvl w:ilvl="7" w:tplc="040C0003" w:tentative="1">
+      <w:start w:val="1"/>
+      <w:numFmt w:val="bullet"/>
+      <w:lvlText w:val="o"/>
+      <w:lvlJc w:val="left"/>
+      <w:pPr>
+        <w:ind w:left="5760" w:hanging="360"/>
+      </w:pPr>
+      <w:rPr>
+        <w:rFonts w:ascii="Courier New" w:hAnsi="Courier New" w:cs="Courier New" w:hint="default"/>
+      </w:rPr>
+    </w:lvl>
+    <w:lvl w:ilvl="8" w:tplc="040C0005" w:tentative="1">
+      <w:start w:val="1"/>
+      <w:numFmt w:val="bullet"/>
+      <w:lvlText w:val=""/>
+      <w:lvlJc w:val="left"/>
+      <w:pPr>
+        <w:ind w:left="6480" w:hanging="360"/>
+      </w:pPr>
+      <w:rPr>
+        <w:rFonts w:ascii="Wingdings" w:hAnsi="Wingdings" w:hint="default"/>
+      </w:rPr>
+    </w:lvl>
+  </w:abstractNum>
   <w:num w:numId="1">
     <w:abstractNumId w:val="3"/>
   </w:num>
@@ -10818,6 +11260,9 @@
   </w:num>
   <w:num w:numId="4">
     <w:abstractNumId w:val="1"/>
+  </w:num>
+  <w:num w:numId="5">
+    <w:abstractNumId w:val="4"/>
   </w:num>
 </w:numbering>
 </file>

</xml_diff>